<commit_message>
MemoBilling and Other changes
</commit_message>
<xml_diff>
--- a/CustomerStatementARCJCO.docx
+++ b/CustomerStatementARCJCO.docx
@@ -98,7 +98,6 @@
                                 <w:szCs w:val="16"/>
                               </w:rPr>
                             </w:pPr>
-                            <w:proofErr w:type="spellStart"/>
                             <w:r>
                               <w:rPr>
                                 <w:rFonts w:ascii="Segoe UI" w:hAnsi="Segoe UI" w:cs="Segoe UI"/>
@@ -107,7 +106,6 @@
                               </w:rPr>
                               <w:t>DocDateCaption</w:t>
                             </w:r>
-                            <w:proofErr w:type="spellEnd"/>
                           </w:p>
                         </w:tc>
                       </w:sdtContent>
@@ -155,7 +153,6 @@
                                 <w:szCs w:val="16"/>
                               </w:rPr>
                             </w:pPr>
-                            <w:proofErr w:type="spellStart"/>
                             <w:r>
                               <w:rPr>
                                 <w:rFonts w:ascii="Segoe UI" w:hAnsi="Segoe UI" w:cs="Segoe UI"/>
@@ -164,7 +161,6 @@
                               </w:rPr>
                               <w:t>TodayFormatted</w:t>
                             </w:r>
-                            <w:proofErr w:type="spellEnd"/>
                           </w:p>
                         </w:tc>
                       </w:sdtContent>
@@ -200,7 +196,6 @@
                                 <w:szCs w:val="16"/>
                               </w:rPr>
                             </w:pPr>
-                            <w:proofErr w:type="spellStart"/>
                             <w:r>
                               <w:rPr>
                                 <w:rFonts w:ascii="Segoe UI" w:hAnsi="Segoe UI" w:cs="Segoe UI"/>
@@ -209,7 +204,6 @@
                               </w:rPr>
                               <w:t>StatementCaption</w:t>
                             </w:r>
-                            <w:proofErr w:type="spellEnd"/>
                           </w:p>
                         </w:tc>
                       </w:sdtContent>
@@ -257,7 +251,6 @@
                                 <w:szCs w:val="16"/>
                               </w:rPr>
                             </w:pPr>
-                            <w:proofErr w:type="spellStart"/>
                             <w:r>
                               <w:rPr>
                                 <w:rFonts w:ascii="Segoe UI" w:hAnsi="Segoe UI" w:cs="Segoe UI"/>
@@ -266,7 +259,6 @@
                               </w:rPr>
                               <w:t>LastStatmntNo_Cust</w:t>
                             </w:r>
-                            <w:proofErr w:type="spellEnd"/>
                           </w:p>
                         </w:tc>
                       </w:sdtContent>
@@ -302,7 +294,6 @@
                                 <w:szCs w:val="16"/>
                               </w:rPr>
                             </w:pPr>
-                            <w:proofErr w:type="spellStart"/>
                             <w:r>
                               <w:rPr>
                                 <w:rFonts w:ascii="Segoe UI" w:hAnsi="Segoe UI" w:cs="Segoe UI"/>
@@ -311,7 +302,6 @@
                               </w:rPr>
                               <w:t>StartDateCaption</w:t>
                             </w:r>
-                            <w:proofErr w:type="spellEnd"/>
                           </w:p>
                         </w:tc>
                       </w:sdtContent>
@@ -402,7 +392,6 @@
                                 <w:szCs w:val="16"/>
                               </w:rPr>
                             </w:pPr>
-                            <w:proofErr w:type="spellStart"/>
                             <w:r>
                               <w:rPr>
                                 <w:rFonts w:ascii="Segoe UI" w:hAnsi="Segoe UI" w:cs="Segoe UI"/>
@@ -411,7 +400,6 @@
                               </w:rPr>
                               <w:t>EndDateCaption</w:t>
                             </w:r>
-                            <w:proofErr w:type="spellEnd"/>
                           </w:p>
                         </w:tc>
                       </w:sdtContent>
@@ -459,7 +447,6 @@
                                 <w:szCs w:val="16"/>
                               </w:rPr>
                             </w:pPr>
-                            <w:proofErr w:type="spellStart"/>
                             <w:r>
                               <w:rPr>
                                 <w:rFonts w:ascii="Segoe UI" w:hAnsi="Segoe UI" w:cs="Segoe UI"/>
@@ -468,7 +455,6 @@
                               </w:rPr>
                               <w:t>EndDate</w:t>
                             </w:r>
-                            <w:proofErr w:type="spellEnd"/>
                           </w:p>
                         </w:tc>
                       </w:sdtContent>
@@ -789,7 +775,6 @@
                             <w:text/>
                           </w:sdtPr>
                           <w:sdtContent>
-                            <w:proofErr w:type="spellStart"/>
                             <w:r>
                               <w:rPr>
                                 <w:rFonts w:ascii="Segoe UI" w:hAnsi="Segoe UI" w:cs="Segoe UI"/>
@@ -798,7 +783,6 @@
                               </w:rPr>
                               <w:t>PhoneNo_CompanyInfoCaption</w:t>
                             </w:r>
-                            <w:proofErr w:type="spellEnd"/>
                           </w:sdtContent>
                         </w:sdt>
                         <w:r>
@@ -826,7 +810,6 @@
                             <w:text/>
                           </w:sdtPr>
                           <w:sdtContent>
-                            <w:proofErr w:type="spellStart"/>
                             <w:r>
                               <w:rPr>
                                 <w:rFonts w:ascii="Segoe UI" w:hAnsi="Segoe UI" w:cs="Segoe UI"/>
@@ -835,7 +818,6 @@
                               </w:rPr>
                               <w:t>PhoneNo_CompanyInfo</w:t>
                             </w:r>
-                            <w:proofErr w:type="spellEnd"/>
                           </w:sdtContent>
                         </w:sdt>
                       </w:p>
@@ -1057,7 +1039,7 @@
                             <w:sz w:val="18"/>
                             <w:szCs w:val="18"/>
                           </w:rPr>
-                          <w:t xml:space="preserve">, </w:t>
+                          <w:t xml:space="preserve"> </w:t>
                         </w:r>
                         <w:sdt>
                           <w:sdtPr>
@@ -1170,7 +1152,6 @@
                                 <w:szCs w:val="16"/>
                               </w:rPr>
                             </w:pPr>
-                            <w:proofErr w:type="spellStart"/>
                             <w:r>
                               <w:rPr>
                                 <w:rFonts w:ascii="Segoe UI" w:hAnsi="Segoe UI" w:cs="Segoe UI"/>
@@ -1180,7 +1161,6 @@
                               </w:rPr>
                               <w:t>CustoLedgEntryDocTypeCaption</w:t>
                             </w:r>
-                            <w:proofErr w:type="spellEnd"/>
                           </w:p>
                         </w:tc>
                       </w:sdtContent>
@@ -1216,7 +1196,6 @@
                                 <w:szCs w:val="16"/>
                               </w:rPr>
                             </w:pPr>
-                            <w:proofErr w:type="spellStart"/>
                             <w:r>
                               <w:rPr>
                                 <w:rFonts w:ascii="Segoe UI" w:hAnsi="Segoe UI" w:cs="Segoe UI"/>
@@ -1225,7 +1204,6 @@
                               </w:rPr>
                               <w:t>DocNo_DtldCustLedgEntriesCaption</w:t>
                             </w:r>
-                            <w:proofErr w:type="spellEnd"/>
                           </w:p>
                         </w:tc>
                       </w:sdtContent>
@@ -1261,7 +1239,6 @@
                                 <w:szCs w:val="16"/>
                               </w:rPr>
                             </w:pPr>
-                            <w:proofErr w:type="spellStart"/>
                             <w:r>
                               <w:rPr>
                                 <w:rFonts w:ascii="Segoe UI" w:hAnsi="Segoe UI" w:cs="Segoe UI"/>
@@ -1270,7 +1247,6 @@
                               </w:rPr>
                               <w:t>PostDate_DtldCustLedgEntriesCaption</w:t>
                             </w:r>
-                            <w:proofErr w:type="spellEnd"/>
                           </w:p>
                         </w:tc>
                       </w:sdtContent>
@@ -1308,7 +1284,6 @@
                                 <w:szCs w:val="16"/>
                               </w:rPr>
                             </w:pPr>
-                            <w:proofErr w:type="spellStart"/>
                             <w:r>
                               <w:rPr>
                                 <w:rFonts w:ascii="Segoe UI" w:hAnsi="Segoe UI" w:cs="Segoe UI"/>
@@ -1317,7 +1292,6 @@
                               </w:rPr>
                               <w:t>CustLedgEntryDebitAmtCaption</w:t>
                             </w:r>
-                            <w:proofErr w:type="spellEnd"/>
                           </w:p>
                         </w:tc>
                       </w:sdtContent>
@@ -1354,7 +1328,6 @@
                                 <w:szCs w:val="16"/>
                               </w:rPr>
                             </w:pPr>
-                            <w:proofErr w:type="spellStart"/>
                             <w:r>
                               <w:rPr>
                                 <w:rFonts w:ascii="Segoe UI" w:hAnsi="Segoe UI" w:cs="Segoe UI"/>
@@ -1363,7 +1336,6 @@
                               </w:rPr>
                               <w:t>CustLedgEntryCreditAmtCaption</w:t>
                             </w:r>
-                            <w:proofErr w:type="spellEnd"/>
                           </w:p>
                         </w:tc>
                       </w:sdtContent>
@@ -1407,7 +1379,7 @@
                                 <w:sz w:val="16"/>
                                 <w:szCs w:val="16"/>
                               </w:rPr>
-                              <w:t>-</w:t>
+                              <w:t>RemainAmtCustLedgEntry2Caption</w:t>
                             </w:r>
                           </w:p>
                         </w:tc>
@@ -1445,7 +1417,6 @@
                                 <w:szCs w:val="16"/>
                               </w:rPr>
                             </w:pPr>
-                            <w:proofErr w:type="spellStart"/>
                             <w:r>
                               <w:rPr>
                                 <w:rFonts w:ascii="Segoe UI" w:hAnsi="Segoe UI" w:cs="Segoe UI"/>
@@ -1454,7 +1425,6 @@
                               </w:rPr>
                               <w:t>CustBalanceCaption</w:t>
                             </w:r>
-                            <w:proofErr w:type="spellEnd"/>
                           </w:p>
                         </w:tc>
                       </w:sdtContent>
@@ -1573,7 +1543,6 @@
                                         <w:szCs w:val="16"/>
                                       </w:rPr>
                                     </w:pPr>
-                                    <w:proofErr w:type="spellStart"/>
                                     <w:r>
                                       <w:rPr>
                                         <w:sz w:val="16"/>
@@ -1581,7 +1550,6 @@
                                       </w:rPr>
                                       <w:t>StartBalance</w:t>
                                     </w:r>
-                                    <w:proofErr w:type="spellEnd"/>
                                   </w:p>
                                 </w:tc>
                               </w:sdtContent>
@@ -1638,12 +1606,6 @@
                                         <w:dataBinding w:prefixMappings="xmlns:ns0='urn:microsoft-dynamics-nav/reports/Customer_Statement_ARCJCO/50215/'" w:xpath="/ns0:NavWordReportXmlPart[1]/ns0:Customer[1]/ns0:Integer[1]/ns0:CurrencyLoop[1]/ns0:CustLedgEntryHdr[1]/ns0:DtldCustLedgEntries[1]/ns0:DocType_DtldCustLedgEntries[1]" w:storeItemID="{E7C543C6-AA82-4B65-95A5-2897D782B712}"/>
                                         <w:text/>
                                       </w:sdtPr>
-                                      <w:sdtEndPr>
-                                        <w:rPr>
-                                          <w:b/>
-                                          <w:bCs/>
-                                        </w:rPr>
-                                      </w:sdtEndPr>
                                       <w:sdtContent>
                                         <w:tc>
                                           <w:tcPr>
@@ -1660,7 +1622,6 @@
                                                 <w:szCs w:val="16"/>
                                               </w:rPr>
                                             </w:pPr>
-                                            <w:proofErr w:type="spellStart"/>
                                             <w:r>
                                               <w:rPr>
                                                 <w:rFonts w:ascii="Segoe UI" w:hAnsi="Segoe UI" w:cs="Segoe UI"/>
@@ -1671,7 +1632,6 @@
                                               </w:rPr>
                                               <w:t>DocType_DtldCustLedgEntries</w:t>
                                             </w:r>
-                                            <w:proofErr w:type="spellEnd"/>
                                           </w:p>
                                         </w:tc>
                                       </w:sdtContent>
@@ -1707,7 +1667,6 @@
                                                 <w:szCs w:val="16"/>
                                               </w:rPr>
                                             </w:pPr>
-                                            <w:proofErr w:type="spellStart"/>
                                             <w:r>
                                               <w:rPr>
                                                 <w:rFonts w:ascii="Segoe UI" w:hAnsi="Segoe UI" w:cs="Segoe UI"/>
@@ -1716,7 +1675,6 @@
                                               </w:rPr>
                                               <w:t>DocNo_DtldCustLedgEntries</w:t>
                                             </w:r>
-                                            <w:proofErr w:type="spellEnd"/>
                                           </w:p>
                                         </w:tc>
                                       </w:sdtContent>
@@ -1752,7 +1710,6 @@
                                                 <w:szCs w:val="16"/>
                                               </w:rPr>
                                             </w:pPr>
-                                            <w:proofErr w:type="spellStart"/>
                                             <w:r>
                                               <w:rPr>
                                                 <w:rFonts w:ascii="Segoe UI" w:hAnsi="Segoe UI" w:cs="Segoe UI"/>
@@ -1761,7 +1718,6 @@
                                               </w:rPr>
                                               <w:t>PostDate_DtldCustLedgEntries</w:t>
                                             </w:r>
-                                            <w:proofErr w:type="spellEnd"/>
                                           </w:p>
                                         </w:tc>
                                       </w:sdtContent>
@@ -1799,7 +1755,6 @@
                                                 <w:szCs w:val="16"/>
                                               </w:rPr>
                                             </w:pPr>
-                                            <w:proofErr w:type="spellStart"/>
                                             <w:r>
                                               <w:rPr>
                                                 <w:rFonts w:ascii="Segoe UI" w:hAnsi="Segoe UI" w:cs="Segoe UI"/>
@@ -1808,7 +1763,6 @@
                                               </w:rPr>
                                               <w:t>DebitAmt_DtldCustLedgEntries</w:t>
                                             </w:r>
-                                            <w:proofErr w:type="spellEnd"/>
                                           </w:p>
                                         </w:tc>
                                       </w:sdtContent>
@@ -1845,7 +1799,6 @@
                                                 <w:szCs w:val="16"/>
                                               </w:rPr>
                                             </w:pPr>
-                                            <w:proofErr w:type="spellStart"/>
                                             <w:r>
                                               <w:rPr>
                                                 <w:rFonts w:ascii="Segoe UI" w:hAnsi="Segoe UI" w:cs="Segoe UI"/>
@@ -1854,7 +1807,6 @@
                                               </w:rPr>
                                               <w:t>CreditAmt_DtldCustLedgEntries</w:t>
                                             </w:r>
-                                            <w:proofErr w:type="spellEnd"/>
                                           </w:p>
                                         </w:tc>
                                       </w:sdtContent>
@@ -1915,7 +1867,6 @@
                                             <w:text/>
                                           </w:sdtPr>
                                           <w:sdtContent>
-                                            <w:proofErr w:type="spellStart"/>
                                             <w:r>
                                               <w:rPr>
                                                 <w:rFonts w:ascii="Segoe UI" w:hAnsi="Segoe UI" w:cs="Segoe UI"/>
@@ -1924,7 +1875,6 @@
                                               </w:rPr>
                                               <w:t>CustBalance</w:t>
                                             </w:r>
-                                            <w:proofErr w:type="spellEnd"/>
                                           </w:sdtContent>
                                         </w:sdt>
                                       </w:p>
@@ -2075,7 +2025,6 @@
                                         <w:szCs w:val="16"/>
                                       </w:rPr>
                                     </w:pPr>
-                                    <w:proofErr w:type="spellStart"/>
                                     <w:r>
                                       <w:rPr>
                                         <w:rFonts w:ascii="Segoe UI" w:hAnsi="Segoe UI" w:cs="Segoe UI"/>
@@ -2085,7 +2034,6 @@
                                       </w:rPr>
                                       <w:t>CustBalance_CustLedgEntryHdrFooter</w:t>
                                     </w:r>
-                                    <w:proofErr w:type="spellEnd"/>
                                   </w:p>
                                 </w:tc>
                               </w:sdtContent>
@@ -2179,6 +2127,8 @@
                               </w:sdtPr>
                               <w:sdtEndPr>
                                 <w:rPr>
+                                  <w:b/>
+                                  <w:bCs/>
                                   <w:color w:val="FFFFFF" w:themeColor="background1"/>
                                 </w:rPr>
                               </w:sdtEndPr>
@@ -2537,12 +2487,6 @@
                                         <w:dataBinding w:prefixMappings="xmlns:ns0='urn:microsoft-dynamics-nav/reports/Customer_Statement_ARCJCO/50215/'" w:xpath="/ns0:NavWordReportXmlPart[1]/ns0:Customer[1]/ns0:Integer[1]/ns0:CurrencyLoop[1]/ns0:OverdueVisible[1]/ns0:OverDueEntries[1]" w:storeItemID="{E7C543C6-AA82-4B65-95A5-2897D782B712}"/>
                                         <w:text/>
                                       </w:sdtPr>
-                                      <w:sdtEndPr>
-                                        <w:rPr>
-                                          <w:b/>
-                                          <w:bCs/>
-                                        </w:rPr>
-                                      </w:sdtEndPr>
                                       <w:sdtContent>
                                         <w:tc>
                                           <w:tcPr>
@@ -2560,7 +2504,6 @@
                                                 <w:szCs w:val="18"/>
                                               </w:rPr>
                                             </w:pPr>
-                                            <w:proofErr w:type="spellStart"/>
                                             <w:r>
                                               <w:rPr>
                                                 <w:rFonts w:ascii="Segoe UI" w:hAnsi="Segoe UI" w:cs="Segoe UI"/>
@@ -2571,7 +2514,6 @@
                                               </w:rPr>
                                               <w:t>OverDueEntries</w:t>
                                             </w:r>
-                                            <w:proofErr w:type="spellEnd"/>
                                           </w:p>
                                         </w:tc>
                                       </w:sdtContent>
@@ -2628,6 +2570,12 @@
                                                 <w:dataBinding w:prefixMappings="xmlns:ns0='urn:microsoft-dynamics-nav/reports/Customer_Statement_ARCJCO/50215/'" w:xpath="/ns0:NavWordReportXmlPart[1]/ns0:Customer[1]/ns0:Integer[1]/ns0:CurrencyLoop[1]/ns0:OverdueVisible[1]/ns0:CustLedgEntry2[1]/ns0:PostDate_CustLedgEntry2[1]" w:storeItemID="{E7C543C6-AA82-4B65-95A5-2897D782B712}"/>
                                                 <w:text/>
                                               </w:sdtPr>
+                                              <w:sdtEndPr>
+                                                <w:rPr>
+                                                  <w:b/>
+                                                  <w:bCs/>
+                                                </w:rPr>
+                                              </w:sdtEndPr>
                                               <w:sdtContent>
                                                 <w:tc>
                                                   <w:tcPr>
@@ -3029,7 +2977,6 @@
                                                 <w:szCs w:val="18"/>
                                               </w:rPr>
                                             </w:pPr>
-                                            <w:proofErr w:type="spellStart"/>
                                             <w:r>
                                               <w:rPr>
                                                 <w:rFonts w:ascii="Segoe UI" w:hAnsi="Segoe UI" w:cs="Segoe UI"/>
@@ -3039,7 +2986,6 @@
                                               </w:rPr>
                                               <w:t>OverdueBalance</w:t>
                                             </w:r>
-                                            <w:proofErr w:type="spellEnd"/>
                                           </w:p>
                                         </w:tc>
                                       </w:sdtContent>
@@ -3116,7 +3062,6 @@
                                   <w:szCs w:val="18"/>
                                 </w:rPr>
                               </w:pPr>
-                              <w:proofErr w:type="spellStart"/>
                               <w:r>
                                 <w:rPr>
                                   <w:rFonts w:ascii="Segoe UI" w:hAnsi="Segoe UI" w:cs="Segoe UI"/>
@@ -3125,7 +3070,6 @@
                                 </w:rPr>
                                 <w:t>AgingBandEndingDate</w:t>
                               </w:r>
-                              <w:proofErr w:type="spellEnd"/>
                             </w:p>
                           </w:sdtContent>
                         </w:sdt>
@@ -3559,7 +3503,6 @@
                                         <w:szCs w:val="18"/>
                                       </w:rPr>
                                     </w:pPr>
-                                    <w:proofErr w:type="spellStart"/>
                                     <w:r>
                                       <w:rPr>
                                         <w:rFonts w:ascii="Segoe UI" w:hAnsi="Segoe UI" w:cs="Segoe UI"/>
@@ -3568,7 +3511,6 @@
                                       </w:rPr>
                                       <w:t>beforeCaption</w:t>
                                     </w:r>
-                                    <w:proofErr w:type="spellEnd"/>
                                   </w:p>
                                 </w:tc>
                               </w:sdtContent>
@@ -3632,12 +3574,6 @@
                                 <w:dataBinding w:prefixMappings="xmlns:ns0='urn:microsoft-dynamics-nav/reports/Customer_Statement_ARCJCO/50215/'" w:xpath="/ns0:NavWordReportXmlPart[1]/ns0:Customer[1]/ns0:Integer[1]/ns0:AgingBandVisible[1]/ns0:AgingBandLoop[1]/ns0:AgingBandCurrencyCode[1]" w:storeItemID="{E7C543C6-AA82-4B65-95A5-2897D782B712}"/>
                                 <w:text/>
                               </w:sdtPr>
-                              <w:sdtEndPr>
-                                <w:rPr>
-                                  <w:b/>
-                                  <w:bCs/>
-                                </w:rPr>
-                              </w:sdtEndPr>
                               <w:sdtContent>
                                 <w:tc>
                                   <w:tcPr>
@@ -3654,7 +3590,6 @@
                                         <w:szCs w:val="18"/>
                                       </w:rPr>
                                     </w:pPr>
-                                    <w:proofErr w:type="spellStart"/>
                                     <w:r>
                                       <w:rPr>
                                         <w:rFonts w:ascii="Segoe UI" w:hAnsi="Segoe UI" w:cs="Segoe UI"/>
@@ -3664,7 +3599,6 @@
                                       </w:rPr>
                                       <w:t>AgingBandCurrencyCode</w:t>
                                     </w:r>
-                                    <w:proofErr w:type="spellEnd"/>
                                   </w:p>
                                 </w:tc>
                               </w:sdtContent>
@@ -4015,7 +3949,6 @@
             <w:text/>
           </w:sdtPr>
           <w:sdtContent>
-            <w:proofErr w:type="spellStart"/>
             <w:r>
               <w:rPr>
                 <w:rFonts w:ascii="Segoe UI" w:hAnsi="Segoe UI" w:cs="Segoe UI"/>
@@ -4025,7 +3958,6 @@
               </w:rPr>
               <w:t>StatementCaption</w:t>
             </w:r>
-            <w:proofErr w:type="spellEnd"/>
           </w:sdtContent>
         </w:sdt>
         <w:r>
@@ -5415,6 +5347,7 @@
     <w:rsid w:val="00125EE3"/>
     <w:rsid w:val="001318BD"/>
     <w:rsid w:val="00133423"/>
+    <w:rsid w:val="00155366"/>
     <w:rsid w:val="001569ED"/>
     <w:rsid w:val="00166BDB"/>
     <w:rsid w:val="001D08B4"/>
@@ -5491,6 +5424,7 @@
     <w:rsid w:val="009E0699"/>
     <w:rsid w:val="009E6F77"/>
     <w:rsid w:val="009F379A"/>
+    <w:rsid w:val="00A92898"/>
     <w:rsid w:val="00AD50D5"/>
     <w:rsid w:val="00AD6D60"/>
     <w:rsid w:val="00AF296E"/>
@@ -6300,9 +6234,11 @@
 </a:theme>
 </file>
 
-<file path=customXml/item1.xml>��< ? x m l   v e r s i o n = " 1 . 0 "   e n c o d i n g = " u t f - 1 6 " ? > - 
- < N a v W o r d R e p o r t X m l P a r t   x m l n s = " u r n : m i c r o s o f t - d y n a m i c s - n a v / r e p o r t s / C u s t o m e r _ S t a t e m e n t _ A R C J C O / 5 0 2 1 5 / " > +<file path=customXml/item1.xml><?xml version="1.0" encoding="utf-8"?>
+<b:Sources xmlns:b="http://schemas.openxmlformats.org/officeDocument/2006/bibliography" xmlns="http://schemas.openxmlformats.org/officeDocument/2006/bibliography" SelectedStyle="\apasixtheditionofficeonline.xsl" StyleName="APA" Version="6"/>
+</file>
+
+<file path=customXml/item2.xml>��< ? x m l   v e r s i o n = " 1 . 0 "   e n c o d i n g = " u t f - 1 6 " ? > < N a v W o r d R e p o r t X m l P a r t   x m l n s = " u r n : m i c r o s o f t - d y n a m i c s - n a v / r e p o r t s / C u s t o m e r _ S t a t e m e n t _ A R C J C O / 5 0 2 1 5 / " >   
      < C u s t o m e r >   
@@ -6550,7 +6486,7 @@
  
              < A g i n g B a n d V i s i b l e >   
-                 < A g i n g C u s t L e d g E n t r y   / > +                 < A g i n g C u s t L e d g E n t r y / >   
                  < A g i n g B a n d L o o p >   
@@ -6615,22 +6551,18 @@
  < / N a v W o r d R e p o r t X m l P a r t > 
 </file>
 
-<file path=customXml/item2.xml><?xml version="1.0" encoding="utf-8"?>
-<b:Sources xmlns:b="http://schemas.openxmlformats.org/officeDocument/2006/bibliography" xmlns="http://schemas.openxmlformats.org/officeDocument/2006/bibliography" SelectedStyle="\apasixtheditionofficeonline.xsl" StyleName="APA" Version="6"/>
+<file path=customXml/itemProps1.xml><?xml version="1.0" encoding="utf-8"?>
+<ds:datastoreItem xmlns:ds="http://schemas.openxmlformats.org/officeDocument/2006/customXml" ds:itemID="{9CB80131-D8C5-4FD0-8654-DF7242DD7038}">
+  <ds:schemaRefs>
+    <ds:schemaRef ds:uri="http://schemas.openxmlformats.org/officeDocument/2006/bibliography"/>
+  </ds:schemaRefs>
+</ds:datastoreItem>
 </file>
 
-<file path=customXml/itemProps1.xml><?xml version="1.0" encoding="utf-8"?>
+<file path=customXml/itemProps2.xml><?xml version="1.0" encoding="utf-8"?>
 <ds:datastoreItem xmlns:ds="http://schemas.openxmlformats.org/officeDocument/2006/customXml" ds:itemID="{E7C543C6-AA82-4B65-95A5-2897D782B712}">
   <ds:schemaRefs>
     <ds:schemaRef ds:uri="urn:microsoft-dynamics-nav/reports/Customer_Statement_ARCJCO/50215/"/>
   </ds:schemaRefs>
 </ds:datastoreItem>
-</file>
-
-<file path=customXml/itemProps2.xml><?xml version="1.0" encoding="utf-8"?>
-<ds:datastoreItem xmlns:ds="http://schemas.openxmlformats.org/officeDocument/2006/customXml" ds:itemID="{9CB80131-D8C5-4FD0-8654-DF7242DD7038}">
-  <ds:schemaRefs>
-    <ds:schemaRef ds:uri="http://schemas.openxmlformats.org/officeDocument/2006/bibliography"/>
-  </ds:schemaRefs>
-</ds:datastoreItem>
 </file>
</xml_diff>

<commit_message>
Additional Document Type_Customer Statement
</commit_message>
<xml_diff>
--- a/CustomerStatementARCJCO.docx
+++ b/CustomerStatementARCJCO.docx
@@ -98,6 +98,7 @@
                                 <w:szCs w:val="16"/>
                               </w:rPr>
                             </w:pPr>
+                            <w:proofErr w:type="spellStart"/>
                             <w:r>
                               <w:rPr>
                                 <w:rFonts w:ascii="Segoe UI" w:hAnsi="Segoe UI" w:cs="Segoe UI"/>
@@ -106,6 +107,7 @@
                               </w:rPr>
                               <w:t>DocDateCaption</w:t>
                             </w:r>
+                            <w:proofErr w:type="spellEnd"/>
                           </w:p>
                         </w:tc>
                       </w:sdtContent>
@@ -153,6 +155,7 @@
                                 <w:szCs w:val="16"/>
                               </w:rPr>
                             </w:pPr>
+                            <w:proofErr w:type="spellStart"/>
                             <w:r>
                               <w:rPr>
                                 <w:rFonts w:ascii="Segoe UI" w:hAnsi="Segoe UI" w:cs="Segoe UI"/>
@@ -161,6 +164,7 @@
                               </w:rPr>
                               <w:t>TodayFormatted</w:t>
                             </w:r>
+                            <w:proofErr w:type="spellEnd"/>
                           </w:p>
                         </w:tc>
                       </w:sdtContent>
@@ -196,6 +200,7 @@
                                 <w:szCs w:val="16"/>
                               </w:rPr>
                             </w:pPr>
+                            <w:proofErr w:type="spellStart"/>
                             <w:r>
                               <w:rPr>
                                 <w:rFonts w:ascii="Segoe UI" w:hAnsi="Segoe UI" w:cs="Segoe UI"/>
@@ -204,6 +209,7 @@
                               </w:rPr>
                               <w:t>StatementCaption</w:t>
                             </w:r>
+                            <w:proofErr w:type="spellEnd"/>
                           </w:p>
                         </w:tc>
                       </w:sdtContent>
@@ -251,6 +257,7 @@
                                 <w:szCs w:val="16"/>
                               </w:rPr>
                             </w:pPr>
+                            <w:proofErr w:type="spellStart"/>
                             <w:r>
                               <w:rPr>
                                 <w:rFonts w:ascii="Segoe UI" w:hAnsi="Segoe UI" w:cs="Segoe UI"/>
@@ -259,6 +266,7 @@
                               </w:rPr>
                               <w:t>LastStatmntNo_Cust</w:t>
                             </w:r>
+                            <w:proofErr w:type="spellEnd"/>
                           </w:p>
                         </w:tc>
                       </w:sdtContent>
@@ -294,6 +302,7 @@
                                 <w:szCs w:val="16"/>
                               </w:rPr>
                             </w:pPr>
+                            <w:proofErr w:type="spellStart"/>
                             <w:r>
                               <w:rPr>
                                 <w:rFonts w:ascii="Segoe UI" w:hAnsi="Segoe UI" w:cs="Segoe UI"/>
@@ -302,6 +311,7 @@
                               </w:rPr>
                               <w:t>StartDateCaption</w:t>
                             </w:r>
+                            <w:proofErr w:type="spellEnd"/>
                           </w:p>
                         </w:tc>
                       </w:sdtContent>
@@ -392,6 +402,7 @@
                                 <w:szCs w:val="16"/>
                               </w:rPr>
                             </w:pPr>
+                            <w:proofErr w:type="spellStart"/>
                             <w:r>
                               <w:rPr>
                                 <w:rFonts w:ascii="Segoe UI" w:hAnsi="Segoe UI" w:cs="Segoe UI"/>
@@ -400,6 +411,7 @@
                               </w:rPr>
                               <w:t>EndDateCaption</w:t>
                             </w:r>
+                            <w:proofErr w:type="spellEnd"/>
                           </w:p>
                         </w:tc>
                       </w:sdtContent>
@@ -447,6 +459,7 @@
                                 <w:szCs w:val="16"/>
                               </w:rPr>
                             </w:pPr>
+                            <w:proofErr w:type="spellStart"/>
                             <w:r>
                               <w:rPr>
                                 <w:rFonts w:ascii="Segoe UI" w:hAnsi="Segoe UI" w:cs="Segoe UI"/>
@@ -455,6 +468,7 @@
                               </w:rPr>
                               <w:t>EndDate</w:t>
                             </w:r>
+                            <w:proofErr w:type="spellEnd"/>
                           </w:p>
                         </w:tc>
                       </w:sdtContent>
@@ -775,6 +789,7 @@
                             <w:text/>
                           </w:sdtPr>
                           <w:sdtContent>
+                            <w:proofErr w:type="spellStart"/>
                             <w:r>
                               <w:rPr>
                                 <w:rFonts w:ascii="Segoe UI" w:hAnsi="Segoe UI" w:cs="Segoe UI"/>
@@ -783,6 +798,7 @@
                               </w:rPr>
                               <w:t>PhoneNo_CompanyInfoCaption</w:t>
                             </w:r>
+                            <w:proofErr w:type="spellEnd"/>
                           </w:sdtContent>
                         </w:sdt>
                         <w:r>
@@ -810,6 +826,7 @@
                             <w:text/>
                           </w:sdtPr>
                           <w:sdtContent>
+                            <w:proofErr w:type="spellStart"/>
                             <w:r>
                               <w:rPr>
                                 <w:rFonts w:ascii="Segoe UI" w:hAnsi="Segoe UI" w:cs="Segoe UI"/>
@@ -818,6 +835,7 @@
                               </w:rPr>
                               <w:t>PhoneNo_CompanyInfo</w:t>
                             </w:r>
+                            <w:proofErr w:type="spellEnd"/>
                           </w:sdtContent>
                         </w:sdt>
                       </w:p>
@@ -1196,6 +1214,7 @@
                                 <w:szCs w:val="16"/>
                               </w:rPr>
                             </w:pPr>
+                            <w:proofErr w:type="spellStart"/>
                             <w:r>
                               <w:rPr>
                                 <w:rFonts w:ascii="Segoe UI" w:hAnsi="Segoe UI" w:cs="Segoe UI"/>
@@ -1204,6 +1223,7 @@
                               </w:rPr>
                               <w:t>DocNo_DtldCustLedgEntriesCaption</w:t>
                             </w:r>
+                            <w:proofErr w:type="spellEnd"/>
                           </w:p>
                         </w:tc>
                       </w:sdtContent>
@@ -1239,6 +1259,7 @@
                                 <w:szCs w:val="16"/>
                               </w:rPr>
                             </w:pPr>
+                            <w:proofErr w:type="spellStart"/>
                             <w:r>
                               <w:rPr>
                                 <w:rFonts w:ascii="Segoe UI" w:hAnsi="Segoe UI" w:cs="Segoe UI"/>
@@ -1247,6 +1268,7 @@
                               </w:rPr>
                               <w:t>PostDate_DtldCustLedgEntriesCaption</w:t>
                             </w:r>
+                            <w:proofErr w:type="spellEnd"/>
                           </w:p>
                         </w:tc>
                       </w:sdtContent>
@@ -1284,6 +1306,7 @@
                                 <w:szCs w:val="16"/>
                               </w:rPr>
                             </w:pPr>
+                            <w:proofErr w:type="spellStart"/>
                             <w:r>
                               <w:rPr>
                                 <w:rFonts w:ascii="Segoe UI" w:hAnsi="Segoe UI" w:cs="Segoe UI"/>
@@ -1292,6 +1315,7 @@
                               </w:rPr>
                               <w:t>CustLedgEntryDebitAmtCaption</w:t>
                             </w:r>
+                            <w:proofErr w:type="spellEnd"/>
                           </w:p>
                         </w:tc>
                       </w:sdtContent>
@@ -1328,6 +1352,7 @@
                                 <w:szCs w:val="16"/>
                               </w:rPr>
                             </w:pPr>
+                            <w:proofErr w:type="spellStart"/>
                             <w:r>
                               <w:rPr>
                                 <w:rFonts w:ascii="Segoe UI" w:hAnsi="Segoe UI" w:cs="Segoe UI"/>
@@ -1336,6 +1361,7 @@
                               </w:rPr>
                               <w:t>CustLedgEntryCreditAmtCaption</w:t>
                             </w:r>
+                            <w:proofErr w:type="spellEnd"/>
                           </w:p>
                         </w:tc>
                       </w:sdtContent>
@@ -1417,6 +1443,7 @@
                                 <w:szCs w:val="16"/>
                               </w:rPr>
                             </w:pPr>
+                            <w:proofErr w:type="spellStart"/>
                             <w:r>
                               <w:rPr>
                                 <w:rFonts w:ascii="Segoe UI" w:hAnsi="Segoe UI" w:cs="Segoe UI"/>
@@ -1425,6 +1452,7 @@
                               </w:rPr>
                               <w:t>CustBalanceCaption</w:t>
                             </w:r>
+                            <w:proofErr w:type="spellEnd"/>
                           </w:p>
                         </w:tc>
                       </w:sdtContent>
@@ -1543,6 +1571,7 @@
                                         <w:szCs w:val="16"/>
                                       </w:rPr>
                                     </w:pPr>
+                                    <w:proofErr w:type="spellStart"/>
                                     <w:r>
                                       <w:rPr>
                                         <w:sz w:val="16"/>
@@ -1550,6 +1579,7 @@
                                       </w:rPr>
                                       <w:t>StartBalance</w:t>
                                     </w:r>
+                                    <w:proofErr w:type="spellEnd"/>
                                   </w:p>
                                 </w:tc>
                               </w:sdtContent>
@@ -1561,8 +1591,8 @@
                                 <w:rFonts w:ascii="Segoe UI" w:hAnsi="Segoe UI" w:cs="Segoe UI"/>
                                 <w:b w:val="0"/>
                                 <w:bCs w:val="0"/>
-                                <w:sz w:val="16"/>
-                                <w:szCs w:val="16"/>
+                                <w:sz w:val="14"/>
+                                <w:szCs w:val="14"/>
                               </w:rPr>
                               <w:alias w:val="#Nav: /Customer/Integer/CurrencyLoop/CustLedgEntryHdr/DtldCustLedgEntries"/>
                               <w:tag w:val="#Nav: Customer_Statement_ARCJCO/50215"/>
@@ -1577,8 +1607,8 @@
                                     <w:rFonts w:ascii="Segoe UI" w:hAnsi="Segoe UI" w:cs="Segoe UI"/>
                                     <w:b w:val="0"/>
                                     <w:bCs w:val="0"/>
-                                    <w:sz w:val="16"/>
-                                    <w:szCs w:val="16"/>
+                                    <w:sz w:val="14"/>
+                                    <w:szCs w:val="14"/>
                                   </w:rPr>
                                   <w:id w:val="-472604601"/>
                                   <w:placeholder>
@@ -1594,8 +1624,8 @@
                                           <w:rFonts w:ascii="Segoe UI" w:hAnsi="Segoe UI" w:cs="Segoe UI"/>
                                           <w:b w:val="0"/>
                                           <w:bCs w:val="0"/>
-                                          <w:sz w:val="16"/>
-                                          <w:szCs w:val="16"/>
+                                          <w:sz w:val="14"/>
+                                          <w:szCs w:val="14"/>
                                         </w:rPr>
                                         <w:alias w:val="#Nav: /Customer/Integer/CurrencyLoop/CustLedgEntryHdr/DtldCustLedgEntries/DocType_DtldCustLedgEntries"/>
                                         <w:tag w:val="#Nav: Customer_Statement_ARCJCO/50215"/>
@@ -1606,6 +1636,12 @@
                                         <w:dataBinding w:prefixMappings="xmlns:ns0='urn:microsoft-dynamics-nav/reports/Customer_Statement_ARCJCO/50215/'" w:xpath="/ns0:NavWordReportXmlPart[1]/ns0:Customer[1]/ns0:Integer[1]/ns0:CurrencyLoop[1]/ns0:CustLedgEntryHdr[1]/ns0:DtldCustLedgEntries[1]/ns0:DocType_DtldCustLedgEntries[1]" w:storeItemID="{E7C543C6-AA82-4B65-95A5-2897D782B712}"/>
                                         <w:text/>
                                       </w:sdtPr>
+                                      <w:sdtEndPr>
+                                        <w:rPr>
+                                          <w:b/>
+                                          <w:bCs/>
+                                        </w:rPr>
+                                      </w:sdtEndPr>
                                       <w:sdtContent>
                                         <w:tc>
                                           <w:tcPr>
@@ -1618,20 +1654,22 @@
                                               <w:rPr>
                                                 <w:rFonts w:ascii="Segoe UI" w:hAnsi="Segoe UI" w:cs="Segoe UI"/>
                                                 <w:b w:val="0"/>
-                                                <w:sz w:val="16"/>
-                                                <w:szCs w:val="16"/>
+                                                <w:sz w:val="14"/>
+                                                <w:szCs w:val="14"/>
                                               </w:rPr>
                                             </w:pPr>
+                                            <w:proofErr w:type="spellStart"/>
                                             <w:r>
                                               <w:rPr>
                                                 <w:rFonts w:ascii="Segoe UI" w:hAnsi="Segoe UI" w:cs="Segoe UI"/>
                                                 <w:b w:val="0"/>
                                                 <w:bCs w:val="0"/>
-                                                <w:sz w:val="16"/>
-                                                <w:szCs w:val="16"/>
+                                                <w:sz w:val="14"/>
+                                                <w:szCs w:val="14"/>
                                               </w:rPr>
                                               <w:t>DocType_DtldCustLedgEntries</w:t>
                                             </w:r>
+                                            <w:proofErr w:type="spellEnd"/>
                                           </w:p>
                                         </w:tc>
                                       </w:sdtContent>
@@ -1640,8 +1678,8 @@
                                       <w:sdtPr>
                                         <w:rPr>
                                           <w:rFonts w:ascii="Segoe UI" w:hAnsi="Segoe UI" w:cs="Segoe UI"/>
-                                          <w:sz w:val="16"/>
-                                          <w:szCs w:val="16"/>
+                                          <w:sz w:val="14"/>
+                                          <w:szCs w:val="14"/>
                                         </w:rPr>
                                         <w:alias w:val="#Nav: /Customer/Integer/CurrencyLoop/CustLedgEntryHdr/DtldCustLedgEntries/DocNo_DtldCustLedgEntries"/>
                                         <w:tag w:val="#Nav: Customer_Statement_ARCJCO/50215"/>
@@ -1663,18 +1701,20 @@
                                               <w:cnfStyle w:val="000000000000" w:firstRow="0" w:lastRow="0" w:firstColumn="0" w:lastColumn="0" w:oddVBand="0" w:evenVBand="0" w:oddHBand="0" w:evenHBand="0" w:firstRowFirstColumn="0" w:firstRowLastColumn="0" w:lastRowFirstColumn="0" w:lastRowLastColumn="0"/>
                                               <w:rPr>
                                                 <w:rFonts w:ascii="Segoe UI" w:hAnsi="Segoe UI" w:cs="Segoe UI"/>
-                                                <w:sz w:val="16"/>
-                                                <w:szCs w:val="16"/>
+                                                <w:sz w:val="14"/>
+                                                <w:szCs w:val="14"/>
                                               </w:rPr>
                                             </w:pPr>
+                                            <w:proofErr w:type="spellStart"/>
                                             <w:r>
                                               <w:rPr>
                                                 <w:rFonts w:ascii="Segoe UI" w:hAnsi="Segoe UI" w:cs="Segoe UI"/>
-                                                <w:sz w:val="16"/>
-                                                <w:szCs w:val="16"/>
+                                                <w:sz w:val="14"/>
+                                                <w:szCs w:val="14"/>
                                               </w:rPr>
                                               <w:t>DocNo_DtldCustLedgEntries</w:t>
                                             </w:r>
+                                            <w:proofErr w:type="spellEnd"/>
                                           </w:p>
                                         </w:tc>
                                       </w:sdtContent>
@@ -1683,8 +1723,8 @@
                                       <w:sdtPr>
                                         <w:rPr>
                                           <w:rFonts w:ascii="Segoe UI" w:hAnsi="Segoe UI" w:cs="Segoe UI"/>
-                                          <w:sz w:val="16"/>
-                                          <w:szCs w:val="16"/>
+                                          <w:sz w:val="14"/>
+                                          <w:szCs w:val="14"/>
                                         </w:rPr>
                                         <w:alias w:val="#Nav: /Customer/Integer/CurrencyLoop/CustLedgEntryHdr/DtldCustLedgEntries/PostDate_DtldCustLedgEntries"/>
                                         <w:tag w:val="#Nav: Customer_Statement_ARCJCO/50215"/>
@@ -1706,18 +1746,20 @@
                                               <w:cnfStyle w:val="000000000000" w:firstRow="0" w:lastRow="0" w:firstColumn="0" w:lastColumn="0" w:oddVBand="0" w:evenVBand="0" w:oddHBand="0" w:evenHBand="0" w:firstRowFirstColumn="0" w:firstRowLastColumn="0" w:lastRowFirstColumn="0" w:lastRowLastColumn="0"/>
                                               <w:rPr>
                                                 <w:rFonts w:ascii="Segoe UI" w:hAnsi="Segoe UI" w:cs="Segoe UI"/>
-                                                <w:sz w:val="16"/>
-                                                <w:szCs w:val="16"/>
+                                                <w:sz w:val="14"/>
+                                                <w:szCs w:val="14"/>
                                               </w:rPr>
                                             </w:pPr>
+                                            <w:proofErr w:type="spellStart"/>
                                             <w:r>
                                               <w:rPr>
                                                 <w:rFonts w:ascii="Segoe UI" w:hAnsi="Segoe UI" w:cs="Segoe UI"/>
-                                                <w:sz w:val="16"/>
-                                                <w:szCs w:val="16"/>
+                                                <w:sz w:val="14"/>
+                                                <w:szCs w:val="14"/>
                                               </w:rPr>
                                               <w:t>PostDate_DtldCustLedgEntries</w:t>
                                             </w:r>
+                                            <w:proofErr w:type="spellEnd"/>
                                           </w:p>
                                         </w:tc>
                                       </w:sdtContent>
@@ -1726,8 +1768,8 @@
                                       <w:sdtPr>
                                         <w:rPr>
                                           <w:rFonts w:ascii="Segoe UI" w:hAnsi="Segoe UI" w:cs="Segoe UI"/>
-                                          <w:sz w:val="16"/>
-                                          <w:szCs w:val="16"/>
+                                          <w:sz w:val="14"/>
+                                          <w:szCs w:val="14"/>
                                         </w:rPr>
                                         <w:alias w:val="#Nav: /Customer/Integer/CurrencyLoop/CustLedgEntryHdr/DtldCustLedgEntries/DebitAmt_DtldCustLedgEntries"/>
                                         <w:tag w:val="#Nav: Customer_Statement_ARCJCO/50215"/>
@@ -1751,18 +1793,20 @@
                                               <w:cnfStyle w:val="000000000000" w:firstRow="0" w:lastRow="0" w:firstColumn="0" w:lastColumn="0" w:oddVBand="0" w:evenVBand="0" w:oddHBand="0" w:evenHBand="0" w:firstRowFirstColumn="0" w:firstRowLastColumn="0" w:lastRowFirstColumn="0" w:lastRowLastColumn="0"/>
                                               <w:rPr>
                                                 <w:rFonts w:ascii="Segoe UI" w:hAnsi="Segoe UI" w:cs="Segoe UI"/>
-                                                <w:sz w:val="16"/>
-                                                <w:szCs w:val="16"/>
+                                                <w:sz w:val="14"/>
+                                                <w:szCs w:val="14"/>
                                               </w:rPr>
                                             </w:pPr>
+                                            <w:proofErr w:type="spellStart"/>
                                             <w:r>
                                               <w:rPr>
                                                 <w:rFonts w:ascii="Segoe UI" w:hAnsi="Segoe UI" w:cs="Segoe UI"/>
-                                                <w:sz w:val="16"/>
-                                                <w:szCs w:val="16"/>
+                                                <w:sz w:val="14"/>
+                                                <w:szCs w:val="14"/>
                                               </w:rPr>
                                               <w:t>DebitAmt_DtldCustLedgEntries</w:t>
                                             </w:r>
+                                            <w:proofErr w:type="spellEnd"/>
                                           </w:p>
                                         </w:tc>
                                       </w:sdtContent>
@@ -1771,8 +1815,8 @@
                                       <w:sdtPr>
                                         <w:rPr>
                                           <w:rFonts w:ascii="Segoe UI" w:hAnsi="Segoe UI" w:cs="Segoe UI"/>
-                                          <w:sz w:val="16"/>
-                                          <w:szCs w:val="16"/>
+                                          <w:sz w:val="14"/>
+                                          <w:szCs w:val="14"/>
                                         </w:rPr>
                                         <w:alias w:val="#Nav: /Customer/Integer/CurrencyLoop/CustLedgEntryHdr/DtldCustLedgEntries/CreditAmt_DtldCustLedgEntries"/>
                                         <w:tag w:val="#Nav: Customer_Statement_ARCJCO/50215"/>
@@ -1795,18 +1839,20 @@
                                               <w:cnfStyle w:val="000000000000" w:firstRow="0" w:lastRow="0" w:firstColumn="0" w:lastColumn="0" w:oddVBand="0" w:evenVBand="0" w:oddHBand="0" w:evenHBand="0" w:firstRowFirstColumn="0" w:firstRowLastColumn="0" w:lastRowFirstColumn="0" w:lastRowLastColumn="0"/>
                                               <w:rPr>
                                                 <w:rFonts w:ascii="Segoe UI" w:hAnsi="Segoe UI" w:cs="Segoe UI"/>
-                                                <w:sz w:val="16"/>
-                                                <w:szCs w:val="16"/>
+                                                <w:sz w:val="14"/>
+                                                <w:szCs w:val="14"/>
                                               </w:rPr>
                                             </w:pPr>
+                                            <w:proofErr w:type="spellStart"/>
                                             <w:r>
                                               <w:rPr>
                                                 <w:rFonts w:ascii="Segoe UI" w:hAnsi="Segoe UI" w:cs="Segoe UI"/>
-                                                <w:sz w:val="16"/>
-                                                <w:szCs w:val="16"/>
+                                                <w:sz w:val="14"/>
+                                                <w:szCs w:val="14"/>
                                               </w:rPr>
                                               <w:t>CreditAmt_DtldCustLedgEntries</w:t>
                                             </w:r>
+                                            <w:proofErr w:type="spellEnd"/>
                                           </w:p>
                                         </w:tc>
                                       </w:sdtContent>
@@ -1821,8 +1867,8 @@
                                           <w:cnfStyle w:val="000000000000" w:firstRow="0" w:lastRow="0" w:firstColumn="0" w:lastColumn="0" w:oddVBand="0" w:evenVBand="0" w:oddHBand="0" w:evenHBand="0" w:firstRowFirstColumn="0" w:firstRowLastColumn="0" w:lastRowFirstColumn="0" w:lastRowLastColumn="0"/>
                                           <w:rPr>
                                             <w:rFonts w:ascii="Segoe UI" w:hAnsi="Segoe UI" w:cs="Segoe UI"/>
-                                            <w:sz w:val="16"/>
-                                            <w:szCs w:val="16"/>
+                                            <w:sz w:val="14"/>
+                                            <w:szCs w:val="14"/>
                                           </w:rPr>
                                         </w:pPr>
                                       </w:p>
@@ -1838,15 +1884,15 @@
                                           <w:cnfStyle w:val="000000000000" w:firstRow="0" w:lastRow="0" w:firstColumn="0" w:lastColumn="0" w:oddVBand="0" w:evenVBand="0" w:oddHBand="0" w:evenHBand="0" w:firstRowFirstColumn="0" w:firstRowLastColumn="0" w:lastRowFirstColumn="0" w:lastRowLastColumn="0"/>
                                           <w:rPr>
                                             <w:rFonts w:ascii="Segoe UI" w:hAnsi="Segoe UI" w:cs="Segoe UI"/>
-                                            <w:sz w:val="16"/>
-                                            <w:szCs w:val="16"/>
+                                            <w:sz w:val="14"/>
+                                            <w:szCs w:val="14"/>
                                           </w:rPr>
                                         </w:pPr>
                                         <w:r>
                                           <w:rPr>
                                             <w:rFonts w:ascii="Segoe UI" w:hAnsi="Segoe UI" w:cs="Segoe UI"/>
-                                            <w:sz w:val="16"/>
-                                            <w:szCs w:val="16"/>
+                                            <w:sz w:val="14"/>
+                                            <w:szCs w:val="14"/>
                                           </w:rPr>
                                           <w:t xml:space="preserve">          </w:t>
                                         </w:r>
@@ -1854,8 +1900,8 @@
                                           <w:sdtPr>
                                             <w:rPr>
                                               <w:rFonts w:ascii="Segoe UI" w:hAnsi="Segoe UI" w:cs="Segoe UI"/>
-                                              <w:sz w:val="16"/>
-                                              <w:szCs w:val="16"/>
+                                              <w:sz w:val="14"/>
+                                              <w:szCs w:val="14"/>
                                             </w:rPr>
                                             <w:alias w:val="#Nav: /Customer/Integer/CurrencyLoop/CustLedgEntryHdr/DtldCustLedgEntries/CustBalance"/>
                                             <w:tag w:val="#Nav: Customer_Statement_ARCJCO/50215"/>
@@ -1867,14 +1913,16 @@
                                             <w:text/>
                                           </w:sdtPr>
                                           <w:sdtContent>
+                                            <w:proofErr w:type="spellStart"/>
                                             <w:r>
                                               <w:rPr>
                                                 <w:rFonts w:ascii="Segoe UI" w:hAnsi="Segoe UI" w:cs="Segoe UI"/>
-                                                <w:sz w:val="16"/>
-                                                <w:szCs w:val="16"/>
+                                                <w:sz w:val="14"/>
+                                                <w:szCs w:val="14"/>
                                               </w:rPr>
                                               <w:t>CustBalance</w:t>
                                             </w:r>
+                                            <w:proofErr w:type="spellEnd"/>
                                           </w:sdtContent>
                                         </w:sdt>
                                       </w:p>
@@ -2025,6 +2073,7 @@
                                         <w:szCs w:val="16"/>
                                       </w:rPr>
                                     </w:pPr>
+                                    <w:proofErr w:type="spellStart"/>
                                     <w:r>
                                       <w:rPr>
                                         <w:rFonts w:ascii="Segoe UI" w:hAnsi="Segoe UI" w:cs="Segoe UI"/>
@@ -2034,6 +2083,7 @@
                                       </w:rPr>
                                       <w:t>CustBalance_CustLedgEntryHdrFooter</w:t>
                                     </w:r>
+                                    <w:proofErr w:type="spellEnd"/>
                                   </w:p>
                                 </w:tc>
                               </w:sdtContent>
@@ -2127,8 +2177,6 @@
                               </w:sdtPr>
                               <w:sdtEndPr>
                                 <w:rPr>
-                                  <w:b/>
-                                  <w:bCs/>
                                   <w:color w:val="FFFFFF" w:themeColor="background1"/>
                                 </w:rPr>
                               </w:sdtEndPr>
@@ -2487,6 +2535,12 @@
                                         <w:dataBinding w:prefixMappings="xmlns:ns0='urn:microsoft-dynamics-nav/reports/Customer_Statement_ARCJCO/50215/'" w:xpath="/ns0:NavWordReportXmlPart[1]/ns0:Customer[1]/ns0:Integer[1]/ns0:CurrencyLoop[1]/ns0:OverdueVisible[1]/ns0:OverDueEntries[1]" w:storeItemID="{E7C543C6-AA82-4B65-95A5-2897D782B712}"/>
                                         <w:text/>
                                       </w:sdtPr>
+                                      <w:sdtEndPr>
+                                        <w:rPr>
+                                          <w:b/>
+                                          <w:bCs/>
+                                        </w:rPr>
+                                      </w:sdtEndPr>
                                       <w:sdtContent>
                                         <w:tc>
                                           <w:tcPr>
@@ -2504,6 +2558,7 @@
                                                 <w:szCs w:val="18"/>
                                               </w:rPr>
                                             </w:pPr>
+                                            <w:proofErr w:type="spellStart"/>
                                             <w:r>
                                               <w:rPr>
                                                 <w:rFonts w:ascii="Segoe UI" w:hAnsi="Segoe UI" w:cs="Segoe UI"/>
@@ -2514,6 +2569,7 @@
                                               </w:rPr>
                                               <w:t>OverDueEntries</w:t>
                                             </w:r>
+                                            <w:proofErr w:type="spellEnd"/>
                                           </w:p>
                                         </w:tc>
                                       </w:sdtContent>
@@ -2570,12 +2626,6 @@
                                                 <w:dataBinding w:prefixMappings="xmlns:ns0='urn:microsoft-dynamics-nav/reports/Customer_Statement_ARCJCO/50215/'" w:xpath="/ns0:NavWordReportXmlPart[1]/ns0:Customer[1]/ns0:Integer[1]/ns0:CurrencyLoop[1]/ns0:OverdueVisible[1]/ns0:CustLedgEntry2[1]/ns0:PostDate_CustLedgEntry2[1]" w:storeItemID="{E7C543C6-AA82-4B65-95A5-2897D782B712}"/>
                                                 <w:text/>
                                               </w:sdtPr>
-                                              <w:sdtEndPr>
-                                                <w:rPr>
-                                                  <w:b/>
-                                                  <w:bCs/>
-                                                </w:rPr>
-                                              </w:sdtEndPr>
                                               <w:sdtContent>
                                                 <w:tc>
                                                   <w:tcPr>
@@ -2977,6 +3027,7 @@
                                                 <w:szCs w:val="18"/>
                                               </w:rPr>
                                             </w:pPr>
+                                            <w:proofErr w:type="spellStart"/>
                                             <w:r>
                                               <w:rPr>
                                                 <w:rFonts w:ascii="Segoe UI" w:hAnsi="Segoe UI" w:cs="Segoe UI"/>
@@ -2986,6 +3037,7 @@
                                               </w:rPr>
                                               <w:t>OverdueBalance</w:t>
                                             </w:r>
+                                            <w:proofErr w:type="spellEnd"/>
                                           </w:p>
                                         </w:tc>
                                       </w:sdtContent>
@@ -3062,6 +3114,7 @@
                                   <w:szCs w:val="18"/>
                                 </w:rPr>
                               </w:pPr>
+                              <w:proofErr w:type="spellStart"/>
                               <w:r>
                                 <w:rPr>
                                   <w:rFonts w:ascii="Segoe UI" w:hAnsi="Segoe UI" w:cs="Segoe UI"/>
@@ -3070,6 +3123,7 @@
                                 </w:rPr>
                                 <w:t>AgingBandEndingDate</w:t>
                               </w:r>
+                              <w:proofErr w:type="spellEnd"/>
                             </w:p>
                           </w:sdtContent>
                         </w:sdt>
@@ -3503,6 +3557,7 @@
                                         <w:szCs w:val="18"/>
                                       </w:rPr>
                                     </w:pPr>
+                                    <w:proofErr w:type="spellStart"/>
                                     <w:r>
                                       <w:rPr>
                                         <w:rFonts w:ascii="Segoe UI" w:hAnsi="Segoe UI" w:cs="Segoe UI"/>
@@ -3511,6 +3566,7 @@
                                       </w:rPr>
                                       <w:t>beforeCaption</w:t>
                                     </w:r>
+                                    <w:proofErr w:type="spellEnd"/>
                                   </w:p>
                                 </w:tc>
                               </w:sdtContent>
@@ -3574,6 +3630,12 @@
                                 <w:dataBinding w:prefixMappings="xmlns:ns0='urn:microsoft-dynamics-nav/reports/Customer_Statement_ARCJCO/50215/'" w:xpath="/ns0:NavWordReportXmlPart[1]/ns0:Customer[1]/ns0:Integer[1]/ns0:AgingBandVisible[1]/ns0:AgingBandLoop[1]/ns0:AgingBandCurrencyCode[1]" w:storeItemID="{E7C543C6-AA82-4B65-95A5-2897D782B712}"/>
                                 <w:text/>
                               </w:sdtPr>
+                              <w:sdtEndPr>
+                                <w:rPr>
+                                  <w:b/>
+                                  <w:bCs/>
+                                </w:rPr>
+                              </w:sdtEndPr>
                               <w:sdtContent>
                                 <w:tc>
                                   <w:tcPr>
@@ -3590,6 +3652,7 @@
                                         <w:szCs w:val="18"/>
                                       </w:rPr>
                                     </w:pPr>
+                                    <w:proofErr w:type="spellStart"/>
                                     <w:r>
                                       <w:rPr>
                                         <w:rFonts w:ascii="Segoe UI" w:hAnsi="Segoe UI" w:cs="Segoe UI"/>
@@ -3599,6 +3662,7 @@
                                       </w:rPr>
                                       <w:t>AgingBandCurrencyCode</w:t>
                                     </w:r>
+                                    <w:proofErr w:type="spellEnd"/>
                                   </w:p>
                                 </w:tc>
                               </w:sdtContent>
@@ -3949,6 +4013,7 @@
             <w:text/>
           </w:sdtPr>
           <w:sdtContent>
+            <w:proofErr w:type="spellStart"/>
             <w:r>
               <w:rPr>
                 <w:rFonts w:ascii="Segoe UI" w:hAnsi="Segoe UI" w:cs="Segoe UI"/>
@@ -3958,6 +4023,7 @@
               </w:rPr>
               <w:t>StatementCaption</w:t>
             </w:r>
+            <w:proofErr w:type="spellEnd"/>
           </w:sdtContent>
         </w:sdt>
         <w:r>
@@ -5344,6 +5410,7 @@
     <w:rsid w:val="00012E17"/>
     <w:rsid w:val="000C2730"/>
     <w:rsid w:val="000F0ECF"/>
+    <w:rsid w:val="00115DC5"/>
     <w:rsid w:val="00125EE3"/>
     <w:rsid w:val="001318BD"/>
     <w:rsid w:val="00133423"/>
@@ -5375,6 +5442,7 @@
     <w:rsid w:val="0042391C"/>
     <w:rsid w:val="00423AB6"/>
     <w:rsid w:val="0044512B"/>
+    <w:rsid w:val="0045137A"/>
     <w:rsid w:val="00486992"/>
     <w:rsid w:val="00486F24"/>
     <w:rsid w:val="00492F88"/>
@@ -6234,335 +6302,335 @@
 </a:theme>
 </file>
 
-<file path=customXml/item1.xml><?xml version="1.0" encoding="utf-8"?>
+<file path=customXml/item1.xml>��< ? x m l   v e r s i o n = " 1 . 0 "   e n c o d i n g = " u t f - 1 6 " ? > < N a v W o r d R e p o r t X m l P a r t   x m l n s = " u r n : m i c r o s o f t - d y n a m i c s - n a v / r e p o r t s / C u s t o m e r _ S t a t e m e n t _ A R C J C O / 5 0 2 1 5 / " > + 
+     < C u s t o m e r > + 
+         < N o _ C u s t > N o _ C u s t < / N o _ C u s t > + 
+         < I n t e g e r > + 
+             < B a n k A c c N o _ C o m p a n y I n f o > B a n k A c c N o _ C o m p a n y I n f o < / B a n k A c c N o _ C o m p a n y I n f o > + 
+             < B a n k A c c N o _ C o m p a n y I n f o C a p t i o n > B a n k A c c N o _ C o m p a n y I n f o C a p t i o n < / B a n k A c c N o _ C o m p a n y I n f o C a p t i o n > + 
+             < B a n k N a m e _ C o m p a n y I n f o > B a n k N a m e _ C o m p a n y I n f o < / B a n k N a m e _ C o m p a n y I n f o > + 
+             < B a n k N a m e _ C o m p a n y I n f o C a p t i o n > B a n k N a m e _ C o m p a n y I n f o C a p t i o n < / B a n k N a m e _ C o m p a n y I n f o C a p t i o n > + 
+             < C o m p a n y A d d r 1 > C o m p a n y A d d r 1 < / C o m p a n y A d d r 1 > + 
+             < C o m p a n y A d d r 2 > C o m p a n y A d d r 2 < / C o m p a n y A d d r 2 > + 
+             < C o m p a n y A d d r 3 > C o m p a n y A d d r 3 < / C o m p a n y A d d r 3 > + 
+             < C o m p a n y A d d r 4 > C o m p a n y A d d r 4 < / C o m p a n y A d d r 4 > + 
+             < C o m p a n y A d d r 5 > C o m p a n y A d d r 5 < / C o m p a n y A d d r 5 > + 
+             < C o m p a n y A d d r 6 > C o m p a n y A d d r 6 < / C o m p a n y A d d r 6 > + 
+             < C o m p a n y A d d r 7 > C o m p a n y A d d r 7 < / C o m p a n y A d d r 7 > + 
+             < C o m p a n y A d d r 8 > C o m p a n y A d d r 8 < / C o m p a n y A d d r 8 > + 
+             < C o m p a n y I n f o 1 P i c t u r e > C o m p a n y I n f o 1 P i c t u r e < / C o m p a n y I n f o 1 P i c t u r e > + 
+             < C o m p a n y I n f o 2 P i c t u r e > C o m p a n y I n f o 2 P i c t u r e < / C o m p a n y I n f o 2 P i c t u r e > + 
+             < C o m p a n y I n f o 3 P i c t u r e > C o m p a n y I n f o 3 P i c t u r e < / C o m p a n y I n f o 3 P i c t u r e > + 
+             < C o m p a n y I n f o E m a i l > C o m p a n y I n f o E m a i l < / C o m p a n y I n f o E m a i l > + 
+             < C o m p a n y I n f o E m a i l C a p t i o n > C o m p a n y I n f o E m a i l C a p t i o n < / C o m p a n y I n f o E m a i l C a p t i o n > + 
+             < C o m p a n y I n f o H o m e P a g e > C o m p a n y I n f o H o m e P a g e < / C o m p a n y I n f o H o m e P a g e > + 
+             < C o m p a n y I n f o H o m e p a g e C a p t i o n > C o m p a n y I n f o H o m e p a g e C a p t i o n < / C o m p a n y I n f o H o m e p a g e C a p t i o n > + 
+             < C o m p a n y L e g a l O f f i c e > C o m p a n y L e g a l O f f i c e < / C o m p a n y L e g a l O f f i c e > + 
+             < C o m p a n y L e g a l O f f i c e _ L b l > C o m p a n y L e g a l O f f i c e _ L b l < / C o m p a n y L e g a l O f f i c e _ L b l > + 
+             < C o m p a n y P i c t u r e > C o m p a n y P i c t u r e < / C o m p a n y P i c t u r e > + 
+             < C u r r R e p o r t P a g e N o C a p t i o n > C u r r R e p o r t P a g e N o C a p t i o n < / C u r r R e p o r t P a g e N o C a p t i o n > + 
+             < C u s t A d d r 1 > C u s t A d d r 1 < / C u s t A d d r 1 > + 
+             < C u s t A d d r 2 > C u s t A d d r 2 < / C u s t A d d r 2 > + 
+             < C u s t A d d r 3 > C u s t A d d r 3 < / C u s t A d d r 3 > + 
+             < C u s t A d d r 4 > C u s t A d d r 4 < / C u s t A d d r 4 > + 
+             < C u s t A d d r 5 > C u s t A d d r 5 < / C u s t A d d r 5 > + 
+             < C u s t A d d r 6 > C u s t A d d r 6 < / C u s t A d d r 6 > + 
+             < C u s t A d d r 7 > C u s t A d d r 7 < / C u s t A d d r 7 > + 
+             < C u s t A d d r 8 > C u s t A d d r 8 < / C u s t A d d r 8 > + 
+             < C u s t B a l a n c e C a p t i o n > C u s t B a l a n c e C a p t i o n < / C u s t B a l a n c e C a p t i o n > + 
+             < C u s t L e d g E n t r y C r e d i t A m t C a p t i o n > C u s t L e d g E n t r y C r e d i t A m t C a p t i o n < / C u s t L e d g E n t r y C r e d i t A m t C a p t i o n > + 
+             < C u s t L e d g E n t r y D e b i t A m t C a p t i o n > C u s t L e d g E n t r y D e b i t A m t C a p t i o n < / C u s t L e d g E n t r y D e b i t A m t C a p t i o n > + 
+             < C u s t o L e d g E n t r y D o c T y p e C a p t i o n > C u s t o L e d g E n t r y D o c T y p e C a p t i o n < / C u s t o L e d g E n t r y D o c T y p e C a p t i o n > + 
+             < D e s c _ C u s t L e d g E n t r y 2 C a p t i o n > D e s c _ C u s t L e d g E n t r y 2 C a p t i o n < / D e s c _ C u s t L e d g E n t r y 2 C a p t i o n > + 
+             < D o c D a t e C a p t i o n > D o c D a t e C a p t i o n < / D o c D a t e C a p t i o n > + 
+             < D o c N o _ D t l d C u s t L e d g E n t r i e s C a p t i o n > D o c N o _ D t l d C u s t L e d g E n t r i e s C a p t i o n < / D o c N o _ D t l d C u s t L e d g E n t r i e s C a p t i o n > + 
+             < D u e D a t e _ C u s t L e d g E n t r y 2 C a p t i o n > D u e D a t e _ C u s t L e d g E n t r y 2 C a p t i o n < / D u e D a t e _ C u s t L e d g E n t r y 2 C a p t i o n > + 
+             < E n d D a t e > E n d D a t e < / E n d D a t e > + 
+             < E n d D a t e C a p t i o n > E n d D a t e C a p t i o n < / E n d D a t e C a p t i o n > + 
+             < G i r o N o _ C o m p a n y I n f o > G i r o N o _ C o m p a n y I n f o < / G i r o N o _ C o m p a n y I n f o > + 
+             < G i r o N o _ C o m p a n y I n f o C a p t i o n > G i r o N o _ C o m p a n y I n f o C a p t i o n < / G i r o N o _ C o m p a n y I n f o C a p t i o n > + 
+             < L a s t S t a t m n t N o _ C u s t > L a s t S t a t m n t N o _ C u s t < / L a s t S t a t m n t N o _ C u s t > + 
+             < L a s t S t a t m n t N o _ C u s t C a p t i o n > L a s t S t a t m n t N o _ C u s t C a p t i o n < / L a s t S t a t m n t N o _ C u s t C a p t i o n > + 
+             < N o 1 _ C u s t > N o 1 _ C u s t < / N o 1 _ C u s t > + 
+             < N o 1 _ C u s t C a p t i o n > N o 1 _ C u s t C a p t i o n < / N o 1 _ C u s t C a p t i o n > + 
+             < O r i g i n a l A m t _ C u s t L e d g E n t r y 2 C a p t i o n > O r i g i n a l A m t _ C u s t L e d g E n t r y 2 C a p t i o n < / O r i g i n a l A m t _ C u s t L e d g E n t r y 2 C a p t i o n > + 
+             < P h o n e N o _ C o m p a n y I n f o > P h o n e N o _ C o m p a n y I n f o < / P h o n e N o _ C o m p a n y I n f o > + 
+             < P h o n e N o _ C o m p a n y I n f o C a p t i o n > P h o n e N o _ C o m p a n y I n f o C a p t i o n < / P h o n e N o _ C o m p a n y I n f o C a p t i o n > + 
+             < P o s t D a t e _ D t l d C u s t L e d g E n t r i e s C a p t i o n > P o s t D a t e _ D t l d C u s t L e d g E n t r i e s C a p t i o n < / P o s t D a t e _ D t l d C u s t L e d g E n t r i e s C a p t i o n > + 
+             < R e m a i n A m t C u s t L e d g E n t r y 2 C a p t i o n > R e m a i n A m t C u s t L e d g E n t r y 2 C a p t i o n < / R e m a i n A m t C u s t L e d g E n t r y 2 C a p t i o n > + 
+             < S t a r t D a t e > S t a r t D a t e < / S t a r t D a t e > + 
+             < S t a r t D a t e C a p t i o n > S t a r t D a t e C a p t i o n < / S t a r t D a t e C a p t i o n > + 
+             < S t a t e m e n t C a p t i o n > S t a t e m e n t C a p t i o n < / S t a t e m e n t C a p t i o n > + 
+             < T o d a y F o r m a t t e d > T o d a y F o r m a t t e d < / T o d a y F o r m a t t e d > + 
+             < V A T R e g N o _ C o m p a n y I n f o > V A T R e g N o _ C o m p a n y I n f o < / V A T R e g N o _ C o m p a n y I n f o > + 
+             < V A T R e g N o _ C o m p a n y I n f o C a p t i o n > V A T R e g N o _ C o m p a n y I n f o C a p t i o n < / V A T R e g N o _ C o m p a n y I n f o C a p t i o n > + 
+             < C u r r e n c y L o o p > + 
+                 < T o t a l _ C a p t i o n 2 > T o t a l _ C a p t i o n 2 < / T o t a l _ C a p t i o n 2 > + 
+                 < C u s t L e d g E n t r y H d r > + 
+                     < C u r r e n c y 2 C o d e _ C u s t L e d g E n t r y H d r > C u r r e n c y 2 C o d e _ C u s t L e d g E n t r y H d r < / C u r r e n c y 2 C o d e _ C u s t L e d g E n t r y H d r > + 
+                     < C u r r e n c y C o d e 3 > C u r r e n c y C o d e 3 < / C u r r e n c y C o d e 3 > + 
+                     < C u s t B a l a n c e _ C u s t L e d g E n t r y H d r > C u s t B a l a n c e _ C u s t L e d g E n t r y H d r < / C u s t B a l a n c e _ C u s t L e d g E n t r y H d r > + 
+                     < D t l d C u s t L e d g E n t r y T y p e > D t l d C u s t L e d g E n t r y T y p e < / D t l d C u s t L e d g E n t r y T y p e > + 
+                     < E n t r i e s E x i s t s > E n t r i e s E x i s t s < / E n t r i e s E x i s t s > + 
+                     < I s N e w C u s t C u r r e n c y G r o u p > I s N e w C u s t C u r r e n c y G r o u p < / I s N e w C u s t C u r r e n c y G r o u p > + 
+                     < P r i n t L i n e > P r i n t L i n e < / P r i n t L i n e > + 
+                     < S t a r t B a l a n c e > S t a r t B a l a n c e < / S t a r t B a l a n c e > + 
+                     < D t l d C u s t L e d g E n t r i e s > + 
+                         < A m t _ D t l d C u s t L e d g E n t r i e s > A m t _ D t l d C u s t L e d g E n t r i e s < / A m t _ D t l d C u s t L e d g E n t r i e s > + 
+                         < C r e d i t A m t _ D t l d C u s t L e d g E n t r i e s > C r e d i t A m t _ D t l d C u s t L e d g E n t r i e s < / C r e d i t A m t _ D t l d C u s t L e d g E n t r i e s > + 
+                         < C u r r C o d e _ D t l d C u s t L e d g E n t r i e s > C u r r C o d e _ D t l d C u s t L e d g E n t r i e s < / C u r r C o d e _ D t l d C u s t L e d g E n t r i e s > + 
+                         < C u r r e n c y 2 C o d e > C u r r e n c y 2 C o d e < / C u r r e n c y 2 C o d e > + 
+                         < C u s t B a l a n c e > C u s t B a l a n c e < / C u s t B a l a n c e > + 
+                         < D e b i t A m t _ D t l d C u s t L e d g E n t r i e s > D e b i t A m t _ D t l d C u s t L e d g E n t r i e s < / D e b i t A m t _ D t l d C u s t L e d g E n t r i e s > + 
+                         < D e s c r i p t i o n > D e s c r i p t i o n < / D e s c r i p t i o n > + 
+                         < D o c N o _ D t l d C u s t L e d g E n t r i e s > D o c N o _ D t l d C u s t L e d g E n t r i e s < / D o c N o _ D t l d C u s t L e d g E n t r i e s > + 
+                         < D o c T y p e _ D t l d C u s t L e d g E n t r i e s > D o c T y p e _ D t l d C u s t L e d g E n t r i e s < / D o c T y p e _ D t l d C u s t L e d g E n t r i e s > + 
+                         < D u e D a t e _ D t l d C u s t L e d g E n t r i e s > D u e D a t e _ D t l d C u s t L e d g E n t r i e s < / D u e D a t e _ D t l d C u s t L e d g E n t r i e s > + 
+                         < P o s t D a t e _ D t l d C u s t L e d g E n t r i e s > P o s t D a t e _ D t l d C u s t L e d g E n t r i e s < / P o s t D a t e _ D t l d C u s t L e d g E n t r i e s > + 
+                         < R e m a i n A m t _ D t l d C u s t L e d g E n t r i e s > R e m a i n A m t _ D t l d C u s t L e d g E n t r i e s < / R e m a i n A m t _ D t l d C u s t L e d g E n t r i e s > + 
+                         < Y o u r R e f e r e n c e _ D t l d C u s t L e d g E n t r i e s > Y o u r R e f e r e n c e _ D t l d C u s t L e d g E n t r i e s < / Y o u r R e f e r e n c e _ D t l d C u s t L e d g E n t r i e s > + 
+                     < / D t l d C u s t L e d g E n t r i e s > + 
+                 < / C u s t L e d g E n t r y H d r > + 
+                 < C u s t L e d g E n t r y F o o t e r > + 
+                     < C u r r e n c y C o d e 3 _ C u s t L e d g E n t r y F o o t e r > C u r r e n c y C o d e 3 _ C u s t L e d g E n t r y F o o t e r < / C u r r e n c y C o d e 3 _ C u s t L e d g E n t r y F o o t e r > + 
+                     < C u s t B a l a n c e _ C u s t L e d g E n t r y H d r F o o t e r > C u s t B a l a n c e _ C u s t L e d g E n t r y H d r F o o t e r < / C u s t B a l a n c e _ C u s t L e d g E n t r y H d r F o o t e r > + 
+                     < E n t r i e s E x i s t s l _ C u s t L e d g E n t r y F o o t e r C a p t i o n > E n t r i e s E x i s t s l _ C u s t L e d g E n t r y F o o t e r C a p t i o n < / E n t r i e s E x i s t s l _ C u s t L e d g E n t r y F o o t e r C a p t i o n > + 
+                     < T o t a l _ C a p t i o n > T o t a l _ C a p t i o n < / T o t a l _ C a p t i o n > + 
+                 < / C u s t L e d g E n t r y F o o t e r > + 
+                 < O v e r d u e V i s i b l e > + 
+                     < C u r r e n c y C o d e 3 _ C u s t L e d g E n t r y 2 > C u r r e n c y C o d e 3 _ C u s t L e d g E n t r y 2 < / C u r r e n c y C o d e 3 _ C u s t L e d g E n t r y 2 > + 
+                     < D e s c _ C u s t L e d g E n t r y 2 C a p t i o n 2 > D e s c _ C u s t L e d g E n t r y 2 C a p t i o n 2 < / D e s c _ C u s t L e d g E n t r y 2 C a p t i o n 2 > + 
+                     < D o c N o _ D t l d C u s t L e d g E n t r i e s C a p t i o n 2 > D o c N o _ D t l d C u s t L e d g E n t r i e s C a p t i o n 2 < / D o c N o _ D t l d C u s t L e d g E n t r i e s C a p t i o n 2 > + 
+                     < D u e D a t e _ C u s t L e d g E n t r y 2 C a p t i o n 2 > D u e D a t e _ C u s t L e d g E n t r y 2 C a p t i o n 2 < / D u e D a t e _ C u s t L e d g E n t r y 2 C a p t i o n 2 > + 
+                     < O r i g i n a l A m t _ C u s t L e d g E n t r y 2 C a p t i o n 2 > O r i g i n a l A m t _ C u s t L e d g E n t r y 2 C a p t i o n 2 < / O r i g i n a l A m t _ C u s t L e d g E n t r y 2 C a p t i o n 2 > + 
+                     < O v e r D u e E n t r i e s > O v e r D u e E n t r i e s < / O v e r D u e E n t r i e s > + 
+                     < P o s t D a t e _ D t l d C u s t L e d g E n t r i e s C a p t i o n 2 > P o s t D a t e _ D t l d C u s t L e d g E n t r i e s C a p t i o n 2 < / P o s t D a t e _ D t l d C u s t L e d g E n t r i e s C a p t i o n 2 > + 
+                     < R e m a i n A m t C u s t L e d g E n t r y 2 C a p t i o n 2 > R e m a i n A m t C u s t L e d g E n t r y 2 C a p t i o n 2 < / R e m a i n A m t C u s t L e d g E n t r y 2 C a p t i o n 2 > + 
+                     < T o t a l _ C a p t i o n 3 > T o t a l _ C a p t i o n 3 < / T o t a l _ C a p t i o n 3 > + 
+                     < C u s t L e d g E n t r y 2 > + 
+                         < C u r r C o d e _ C u s t L e d g E n t r y 2 > C u r r C o d e _ C u s t L e d g E n t r y 2 < / C u r r C o d e _ C u s t L e d g E n t r y 2 > + 
+                         < C u r r e n c y 2 C o d e _ C u s t L e d g E n t r y 2 > C u r r e n c y 2 C o d e _ C u s t L e d g E n t r y 2 < / C u r r e n c y 2 C o d e _ C u s t L e d g E n t r y 2 > + 
+                         < C u s t N o _ C u s t L e d g E n t r y 2 > C u s t N o _ C u s t L e d g E n t r y 2 < / C u s t N o _ C u s t L e d g E n t r y 2 > + 
+                         < D e s c _ C u s t L e d g E n t r y 2 > D e s c _ C u s t L e d g E n t r y 2 < / D e s c _ C u s t L e d g E n t r y 2 > + 
+                         < D o c N o _ C u s t L e d g E n t r y 2 > D o c N o _ C u s t L e d g E n t r y 2 < / D o c N o _ C u s t L e d g E n t r y 2 > + 
+                         < D u e D a t e _ C u s t L e d g E n t r y 2 > D u e D a t e _ C u s t L e d g E n t r y 2 < / D u e D a t e _ C u s t L e d g E n t r y 2 > + 
+                         < O r i g i n a l A m t _ C u s t L e d g E n t r y 2 > O r i g i n a l A m t _ C u s t L e d g E n t r y 2 < / O r i g i n a l A m t _ C u s t L e d g E n t r y 2 > + 
+                         < P o s t D a t e _ C u s t L e d g E n t r y 2 > P o s t D a t e _ C u s t L e d g E n t r y 2 < / P o s t D a t e _ C u s t L e d g E n t r y 2 > + 
+                         < P r i n t E n t r i e s D u e > P r i n t E n t r i e s D u e < / P r i n t E n t r i e s D u e > + 
+                         < R e m a i n A m t _ C u s t L e d g E n t r y 2 > R e m a i n A m t _ C u s t L e d g E n t r y 2 < / R e m a i n A m t _ C u s t L e d g E n t r y 2 > + 
+                         < Y o u r R e f e r e n c e _ C u s t L e d g E n t r y 2 > Y o u r R e f e r e n c e _ C u s t L e d g E n t r y 2 < / Y o u r R e f e r e n c e _ C u s t L e d g E n t r y 2 > + 
+                     < / C u s t L e d g E n t r y 2 > + 
+                     < O v e r d u e E n t r y F o o d e r > + 
+                         < O v e r d u e B a l a n c e > O v e r d u e B a l a n c e < / O v e r d u e B a l a n c e > + 
+                     < / O v e r d u e E n t r y F o o d e r > + 
+                 < / O v e r d u e V i s i b l e > + 
+             < / C u r r e n c y L o o p > + 
+             < A g i n g B a n d V i s i b l e > + 
+                 < A g i n g C u s t L e d g E n t r y / > + 
+                 < A g i n g B a n d L o o p > + 
+                     < A g i n g B a n d B u f C o l 1 A m t > A g i n g B a n d B u f C o l 1 A m t < / A g i n g B a n d B u f C o l 1 A m t > + 
+                     < A g i n g B a n d B u f C o l 2 A m t > A g i n g B a n d B u f C o l 2 A m t < / A g i n g B a n d B u f C o l 2 A m t > + 
+                     < A g i n g B a n d B u f C o l 3 A m t > A g i n g B a n d B u f C o l 3 A m t < / A g i n g B a n d B u f C o l 3 A m t > + 
+                     < A g i n g B a n d B u f C o l 4 A m t > A g i n g B a n d B u f C o l 4 A m t < / A g i n g B a n d B u f C o l 4 A m t > + 
+                     < A g i n g B a n d B u f C o l 5 A m t > A g i n g B a n d B u f C o l 5 A m t < / A g i n g B a n d B u f C o l 5 A m t > + 
+                     < A g i n g B a n d C u r r e n c y C o d e > A g i n g B a n d C u r r e n c y C o d e < / A g i n g B a n d C u r r e n c y C o d e > + 
+                     < A g i n g B a n d E n d i n g D a t e > A g i n g B a n d E n d i n g D a t e < / A g i n g B a n d E n d i n g D a t e > + 
+                     < A g i n g D a t e 1 > A g i n g D a t e 1 < / A g i n g D a t e 1 > + 
+                     < A g i n g D a t e 2 > A g i n g D a t e 2 < / A g i n g D a t e 2 > + 
+                     < A g i n g D a t e 2 1 > A g i n g D a t e 2 1 < / A g i n g D a t e 2 1 > + 
+                     < A g i n g D a t e 3 > A g i n g D a t e 3 < / A g i n g D a t e 3 > + 
+                     < A g i n g D a t e 3 1 > A g i n g D a t e 3 1 < / A g i n g D a t e 3 1 > + 
+                     < A g i n g D a t e 4 > A g i n g D a t e 4 < / A g i n g D a t e 4 > + 
+                     < A g i n g D a t e 4 1 > A g i n g D a t e 4 1 < / A g i n g D a t e 4 1 > + 
+                     < A g i n g D a t e 5 > A g i n g D a t e 5 < / A g i n g D a t e 5 > + 
+                     < A g i n g D a t e H e a d e r 1 > A g i n g D a t e H e a d e r 1 < / A g i n g D a t e H e a d e r 1 > + 
+                     < A g i n g D a t e H e a d e r 2 > A g i n g D a t e H e a d e r 2 < / A g i n g D a t e H e a d e r 2 > + 
+                     < A g i n g D a t e H e a d e r 3 > A g i n g D a t e H e a d e r 3 < / A g i n g D a t e H e a d e r 3 > + 
+                     < A g i n g D a t e H e a d e r 4 > A g i n g D a t e H e a d e r 4 < / A g i n g D a t e H e a d e r 4 > + 
+                     < b e f o r e C a p t i o n > b e f o r e C a p t i o n < / b e f o r e C a p t i o n > + 
+                 < / A g i n g B a n d L o o p > + 
+             < / A g i n g B a n d V i s i b l e > + 
+         < / I n t e g e r > + 
+         < L e t t e r T e x t > + 
+             < B o d y T e x t > B o d y T e x t < / B o d y T e x t > + 
+             < C l o s i n g T e x t > C l o s i n g T e x t < / C l o s i n g T e x t > + 
+             < G r e e t i n g T e x t > G r e e t i n g T e x t < / G r e e t i n g T e x t > + 
+         < / L e t t e r T e x t > + 
+     < / C u s t o m e r > + 
+ < / N a v W o r d R e p o r t X m l P a r t > 
+</file>
+
+<file path=customXml/item2.xml><?xml version="1.0" encoding="utf-8"?>
 <b:Sources xmlns:b="http://schemas.openxmlformats.org/officeDocument/2006/bibliography" xmlns="http://schemas.openxmlformats.org/officeDocument/2006/bibliography" SelectedStyle="\apasixtheditionofficeonline.xsl" StyleName="APA" Version="6"/>
 </file>
 
-<file path=customXml/item2.xml>��< ? x m l   v e r s i o n = " 1 . 0 "   e n c o d i n g = " u t f - 1 6 " ? > < N a v W o r d R e p o r t X m l P a r t   x m l n s = " u r n : m i c r o s o f t - d y n a m i c s - n a v / r e p o r t s / C u s t o m e r _ S t a t e m e n t _ A R C J C O / 5 0 2 1 5 / " > - 
-     < C u s t o m e r > - 
-         < N o _ C u s t > N o _ C u s t < / N o _ C u s t > - 
-         < I n t e g e r > - 
-             < B a n k A c c N o _ C o m p a n y I n f o > B a n k A c c N o _ C o m p a n y I n f o < / B a n k A c c N o _ C o m p a n y I n f o > - 
-             < B a n k A c c N o _ C o m p a n y I n f o C a p t i o n > B a n k A c c N o _ C o m p a n y I n f o C a p t i o n < / B a n k A c c N o _ C o m p a n y I n f o C a p t i o n > - 
-             < B a n k N a m e _ C o m p a n y I n f o > B a n k N a m e _ C o m p a n y I n f o < / B a n k N a m e _ C o m p a n y I n f o > - 
-             < B a n k N a m e _ C o m p a n y I n f o C a p t i o n > B a n k N a m e _ C o m p a n y I n f o C a p t i o n < / B a n k N a m e _ C o m p a n y I n f o C a p t i o n > - 
-             < C o m p a n y A d d r 1 > C o m p a n y A d d r 1 < / C o m p a n y A d d r 1 > - 
-             < C o m p a n y A d d r 2 > C o m p a n y A d d r 2 < / C o m p a n y A d d r 2 > - 
-             < C o m p a n y A d d r 3 > C o m p a n y A d d r 3 < / C o m p a n y A d d r 3 > - 
-             < C o m p a n y A d d r 4 > C o m p a n y A d d r 4 < / C o m p a n y A d d r 4 > - 
-             < C o m p a n y A d d r 5 > C o m p a n y A d d r 5 < / C o m p a n y A d d r 5 > - 
-             < C o m p a n y A d d r 6 > C o m p a n y A d d r 6 < / C o m p a n y A d d r 6 > - 
-             < C o m p a n y A d d r 7 > C o m p a n y A d d r 7 < / C o m p a n y A d d r 7 > - 
-             < C o m p a n y A d d r 8 > C o m p a n y A d d r 8 < / C o m p a n y A d d r 8 > - 
-             < C o m p a n y I n f o 1 P i c t u r e > C o m p a n y I n f o 1 P i c t u r e < / C o m p a n y I n f o 1 P i c t u r e > - 
-             < C o m p a n y I n f o 2 P i c t u r e > C o m p a n y I n f o 2 P i c t u r e < / C o m p a n y I n f o 2 P i c t u r e > - 
-             < C o m p a n y I n f o 3 P i c t u r e > C o m p a n y I n f o 3 P i c t u r e < / C o m p a n y I n f o 3 P i c t u r e > - 
-             < C o m p a n y I n f o E m a i l > C o m p a n y I n f o E m a i l < / C o m p a n y I n f o E m a i l > - 
-             < C o m p a n y I n f o E m a i l C a p t i o n > C o m p a n y I n f o E m a i l C a p t i o n < / C o m p a n y I n f o E m a i l C a p t i o n > - 
-             < C o m p a n y I n f o H o m e P a g e > C o m p a n y I n f o H o m e P a g e < / C o m p a n y I n f o H o m e P a g e > - 
-             < C o m p a n y I n f o H o m e p a g e C a p t i o n > C o m p a n y I n f o H o m e p a g e C a p t i o n < / C o m p a n y I n f o H o m e p a g e C a p t i o n > - 
-             < C o m p a n y L e g a l O f f i c e > C o m p a n y L e g a l O f f i c e < / C o m p a n y L e g a l O f f i c e > - 
-             < C o m p a n y L e g a l O f f i c e _ L b l > C o m p a n y L e g a l O f f i c e _ L b l < / C o m p a n y L e g a l O f f i c e _ L b l > - 
-             < C o m p a n y P i c t u r e > C o m p a n y P i c t u r e < / C o m p a n y P i c t u r e > - 
-             < C u r r R e p o r t P a g e N o C a p t i o n > C u r r R e p o r t P a g e N o C a p t i o n < / C u r r R e p o r t P a g e N o C a p t i o n > - 
-             < C u s t A d d r 1 > C u s t A d d r 1 < / C u s t A d d r 1 > - 
-             < C u s t A d d r 2 > C u s t A d d r 2 < / C u s t A d d r 2 > - 
-             < C u s t A d d r 3 > C u s t A d d r 3 < / C u s t A d d r 3 > - 
-             < C u s t A d d r 4 > C u s t A d d r 4 < / C u s t A d d r 4 > - 
-             < C u s t A d d r 5 > C u s t A d d r 5 < / C u s t A d d r 5 > - 
-             < C u s t A d d r 6 > C u s t A d d r 6 < / C u s t A d d r 6 > - 
-             < C u s t A d d r 7 > C u s t A d d r 7 < / C u s t A d d r 7 > - 
-             < C u s t A d d r 8 > C u s t A d d r 8 < / C u s t A d d r 8 > - 
-             < C u s t B a l a n c e C a p t i o n > C u s t B a l a n c e C a p t i o n < / C u s t B a l a n c e C a p t i o n > - 
-             < C u s t L e d g E n t r y C r e d i t A m t C a p t i o n > C u s t L e d g E n t r y C r e d i t A m t C a p t i o n < / C u s t L e d g E n t r y C r e d i t A m t C a p t i o n > - 
-             < C u s t L e d g E n t r y D e b i t A m t C a p t i o n > C u s t L e d g E n t r y D e b i t A m t C a p t i o n < / C u s t L e d g E n t r y D e b i t A m t C a p t i o n > - 
-             < C u s t o L e d g E n t r y D o c T y p e C a p t i o n > C u s t o L e d g E n t r y D o c T y p e C a p t i o n < / C u s t o L e d g E n t r y D o c T y p e C a p t i o n > - 
-             < D e s c _ C u s t L e d g E n t r y 2 C a p t i o n > D e s c _ C u s t L e d g E n t r y 2 C a p t i o n < / D e s c _ C u s t L e d g E n t r y 2 C a p t i o n > - 
-             < D o c D a t e C a p t i o n > D o c D a t e C a p t i o n < / D o c D a t e C a p t i o n > - 
-             < D o c N o _ D t l d C u s t L e d g E n t r i e s C a p t i o n > D o c N o _ D t l d C u s t L e d g E n t r i e s C a p t i o n < / D o c N o _ D t l d C u s t L e d g E n t r i e s C a p t i o n > - 
-             < D u e D a t e _ C u s t L e d g E n t r y 2 C a p t i o n > D u e D a t e _ C u s t L e d g E n t r y 2 C a p t i o n < / D u e D a t e _ C u s t L e d g E n t r y 2 C a p t i o n > - 
-             < E n d D a t e > E n d D a t e < / E n d D a t e > - 
-             < E n d D a t e C a p t i o n > E n d D a t e C a p t i o n < / E n d D a t e C a p t i o n > - 
-             < G i r o N o _ C o m p a n y I n f o > G i r o N o _ C o m p a n y I n f o < / G i r o N o _ C o m p a n y I n f o > - 
-             < G i r o N o _ C o m p a n y I n f o C a p t i o n > G i r o N o _ C o m p a n y I n f o C a p t i o n < / G i r o N o _ C o m p a n y I n f o C a p t i o n > - 
-             < L a s t S t a t m n t N o _ C u s t > L a s t S t a t m n t N o _ C u s t < / L a s t S t a t m n t N o _ C u s t > - 
-             < L a s t S t a t m n t N o _ C u s t C a p t i o n > L a s t S t a t m n t N o _ C u s t C a p t i o n < / L a s t S t a t m n t N o _ C u s t C a p t i o n > - 
-             < N o 1 _ C u s t > N o 1 _ C u s t < / N o 1 _ C u s t > - 
-             < N o 1 _ C u s t C a p t i o n > N o 1 _ C u s t C a p t i o n < / N o 1 _ C u s t C a p t i o n > - 
-             < O r i g i n a l A m t _ C u s t L e d g E n t r y 2 C a p t i o n > O r i g i n a l A m t _ C u s t L e d g E n t r y 2 C a p t i o n < / O r i g i n a l A m t _ C u s t L e d g E n t r y 2 C a p t i o n > - 
-             < P h o n e N o _ C o m p a n y I n f o > P h o n e N o _ C o m p a n y I n f o < / P h o n e N o _ C o m p a n y I n f o > - 
-             < P h o n e N o _ C o m p a n y I n f o C a p t i o n > P h o n e N o _ C o m p a n y I n f o C a p t i o n < / P h o n e N o _ C o m p a n y I n f o C a p t i o n > - 
-             < P o s t D a t e _ D t l d C u s t L e d g E n t r i e s C a p t i o n > P o s t D a t e _ D t l d C u s t L e d g E n t r i e s C a p t i o n < / P o s t D a t e _ D t l d C u s t L e d g E n t r i e s C a p t i o n > - 
-             < R e m a i n A m t C u s t L e d g E n t r y 2 C a p t i o n > R e m a i n A m t C u s t L e d g E n t r y 2 C a p t i o n < / R e m a i n A m t C u s t L e d g E n t r y 2 C a p t i o n > - 
-             < S t a r t D a t e > S t a r t D a t e < / S t a r t D a t e > - 
-             < S t a r t D a t e C a p t i o n > S t a r t D a t e C a p t i o n < / S t a r t D a t e C a p t i o n > - 
-             < S t a t e m e n t C a p t i o n > S t a t e m e n t C a p t i o n < / S t a t e m e n t C a p t i o n > - 
-             < T o d a y F o r m a t t e d > T o d a y F o r m a t t e d < / T o d a y F o r m a t t e d > - 
-             < V A T R e g N o _ C o m p a n y I n f o > V A T R e g N o _ C o m p a n y I n f o < / V A T R e g N o _ C o m p a n y I n f o > - 
-             < V A T R e g N o _ C o m p a n y I n f o C a p t i o n > V A T R e g N o _ C o m p a n y I n f o C a p t i o n < / V A T R e g N o _ C o m p a n y I n f o C a p t i o n > - 
-             < C u r r e n c y L o o p > - 
-                 < T o t a l _ C a p t i o n 2 > T o t a l _ C a p t i o n 2 < / T o t a l _ C a p t i o n 2 > - 
-                 < C u s t L e d g E n t r y H d r > - 
-                     < C u r r e n c y 2 C o d e _ C u s t L e d g E n t r y H d r > C u r r e n c y 2 C o d e _ C u s t L e d g E n t r y H d r < / C u r r e n c y 2 C o d e _ C u s t L e d g E n t r y H d r > - 
-                     < C u r r e n c y C o d e 3 > C u r r e n c y C o d e 3 < / C u r r e n c y C o d e 3 > - 
-                     < C u s t B a l a n c e _ C u s t L e d g E n t r y H d r > C u s t B a l a n c e _ C u s t L e d g E n t r y H d r < / C u s t B a l a n c e _ C u s t L e d g E n t r y H d r > - 
-                     < D t l d C u s t L e d g E n t r y T y p e > D t l d C u s t L e d g E n t r y T y p e < / D t l d C u s t L e d g E n t r y T y p e > - 
-                     < E n t r i e s E x i s t s > E n t r i e s E x i s t s < / E n t r i e s E x i s t s > - 
-                     < I s N e w C u s t C u r r e n c y G r o u p > I s N e w C u s t C u r r e n c y G r o u p < / I s N e w C u s t C u r r e n c y G r o u p > - 
-                     < P r i n t L i n e > P r i n t L i n e < / P r i n t L i n e > - 
-                     < S t a r t B a l a n c e > S t a r t B a l a n c e < / S t a r t B a l a n c e > - 
-                     < D t l d C u s t L e d g E n t r i e s > - 
-                         < A m t _ D t l d C u s t L e d g E n t r i e s > A m t _ D t l d C u s t L e d g E n t r i e s < / A m t _ D t l d C u s t L e d g E n t r i e s > - 
-                         < C r e d i t A m t _ D t l d C u s t L e d g E n t r i e s > C r e d i t A m t _ D t l d C u s t L e d g E n t r i e s < / C r e d i t A m t _ D t l d C u s t L e d g E n t r i e s > - 
-                         < C u r r C o d e _ D t l d C u s t L e d g E n t r i e s > C u r r C o d e _ D t l d C u s t L e d g E n t r i e s < / C u r r C o d e _ D t l d C u s t L e d g E n t r i e s > - 
-                         < C u r r e n c y 2 C o d e > C u r r e n c y 2 C o d e < / C u r r e n c y 2 C o d e > - 
-                         < C u s t B a l a n c e > C u s t B a l a n c e < / C u s t B a l a n c e > - 
-                         < D e b i t A m t _ D t l d C u s t L e d g E n t r i e s > D e b i t A m t _ D t l d C u s t L e d g E n t r i e s < / D e b i t A m t _ D t l d C u s t L e d g E n t r i e s > - 
-                         < D e s c r i p t i o n > D e s c r i p t i o n < / D e s c r i p t i o n > - 
-                         < D o c N o _ D t l d C u s t L e d g E n t r i e s > D o c N o _ D t l d C u s t L e d g E n t r i e s < / D o c N o _ D t l d C u s t L e d g E n t r i e s > - 
-                         < D o c T y p e _ D t l d C u s t L e d g E n t r i e s > D o c T y p e _ D t l d C u s t L e d g E n t r i e s < / D o c T y p e _ D t l d C u s t L e d g E n t r i e s > - 
-                         < D u e D a t e _ D t l d C u s t L e d g E n t r i e s > D u e D a t e _ D t l d C u s t L e d g E n t r i e s < / D u e D a t e _ D t l d C u s t L e d g E n t r i e s > - 
-                         < P o s t D a t e _ D t l d C u s t L e d g E n t r i e s > P o s t D a t e _ D t l d C u s t L e d g E n t r i e s < / P o s t D a t e _ D t l d C u s t L e d g E n t r i e s > - 
-                         < R e m a i n A m t _ D t l d C u s t L e d g E n t r i e s > R e m a i n A m t _ D t l d C u s t L e d g E n t r i e s < / R e m a i n A m t _ D t l d C u s t L e d g E n t r i e s > - 
-                         < Y o u r R e f e r e n c e _ D t l d C u s t L e d g E n t r i e s > Y o u r R e f e r e n c e _ D t l d C u s t L e d g E n t r i e s < / Y o u r R e f e r e n c e _ D t l d C u s t L e d g E n t r i e s > - 
-                     < / D t l d C u s t L e d g E n t r i e s > - 
-                 < / C u s t L e d g E n t r y H d r > - 
-                 < C u s t L e d g E n t r y F o o t e r > - 
-                     < C u r r e n c y C o d e 3 _ C u s t L e d g E n t r y F o o t e r > C u r r e n c y C o d e 3 _ C u s t L e d g E n t r y F o o t e r < / C u r r e n c y C o d e 3 _ C u s t L e d g E n t r y F o o t e r > - 
-                     < C u s t B a l a n c e _ C u s t L e d g E n t r y H d r F o o t e r > C u s t B a l a n c e _ C u s t L e d g E n t r y H d r F o o t e r < / C u s t B a l a n c e _ C u s t L e d g E n t r y H d r F o o t e r > - 
-                     < E n t r i e s E x i s t s l _ C u s t L e d g E n t r y F o o t e r C a p t i o n > E n t r i e s E x i s t s l _ C u s t L e d g E n t r y F o o t e r C a p t i o n < / E n t r i e s E x i s t s l _ C u s t L e d g E n t r y F o o t e r C a p t i o n > - 
-                     < T o t a l _ C a p t i o n > T o t a l _ C a p t i o n < / T o t a l _ C a p t i o n > - 
-                 < / C u s t L e d g E n t r y F o o t e r > - 
-                 < O v e r d u e V i s i b l e > - 
-                     < C u r r e n c y C o d e 3 _ C u s t L e d g E n t r y 2 > C u r r e n c y C o d e 3 _ C u s t L e d g E n t r y 2 < / C u r r e n c y C o d e 3 _ C u s t L e d g E n t r y 2 > - 
-                     < D e s c _ C u s t L e d g E n t r y 2 C a p t i o n 2 > D e s c _ C u s t L e d g E n t r y 2 C a p t i o n 2 < / D e s c _ C u s t L e d g E n t r y 2 C a p t i o n 2 > - 
-                     < D o c N o _ D t l d C u s t L e d g E n t r i e s C a p t i o n 2 > D o c N o _ D t l d C u s t L e d g E n t r i e s C a p t i o n 2 < / D o c N o _ D t l d C u s t L e d g E n t r i e s C a p t i o n 2 > - 
-                     < D u e D a t e _ C u s t L e d g E n t r y 2 C a p t i o n 2 > D u e D a t e _ C u s t L e d g E n t r y 2 C a p t i o n 2 < / D u e D a t e _ C u s t L e d g E n t r y 2 C a p t i o n 2 > - 
-                     < O r i g i n a l A m t _ C u s t L e d g E n t r y 2 C a p t i o n 2 > O r i g i n a l A m t _ C u s t L e d g E n t r y 2 C a p t i o n 2 < / O r i g i n a l A m t _ C u s t L e d g E n t r y 2 C a p t i o n 2 > - 
-                     < O v e r D u e E n t r i e s > O v e r D u e E n t r i e s < / O v e r D u e E n t r i e s > - 
-                     < P o s t D a t e _ D t l d C u s t L e d g E n t r i e s C a p t i o n 2 > P o s t D a t e _ D t l d C u s t L e d g E n t r i e s C a p t i o n 2 < / P o s t D a t e _ D t l d C u s t L e d g E n t r i e s C a p t i o n 2 > - 
-                     < R e m a i n A m t C u s t L e d g E n t r y 2 C a p t i o n 2 > R e m a i n A m t C u s t L e d g E n t r y 2 C a p t i o n 2 < / R e m a i n A m t C u s t L e d g E n t r y 2 C a p t i o n 2 > - 
-                     < T o t a l _ C a p t i o n 3 > T o t a l _ C a p t i o n 3 < / T o t a l _ C a p t i o n 3 > - 
-                     < C u s t L e d g E n t r y 2 > - 
-                         < C u r r C o d e _ C u s t L e d g E n t r y 2 > C u r r C o d e _ C u s t L e d g E n t r y 2 < / C u r r C o d e _ C u s t L e d g E n t r y 2 > - 
-                         < C u r r e n c y 2 C o d e _ C u s t L e d g E n t r y 2 > C u r r e n c y 2 C o d e _ C u s t L e d g E n t r y 2 < / C u r r e n c y 2 C o d e _ C u s t L e d g E n t r y 2 > - 
-                         < C u s t N o _ C u s t L e d g E n t r y 2 > C u s t N o _ C u s t L e d g E n t r y 2 < / C u s t N o _ C u s t L e d g E n t r y 2 > - 
-                         < D e s c _ C u s t L e d g E n t r y 2 > D e s c _ C u s t L e d g E n t r y 2 < / D e s c _ C u s t L e d g E n t r y 2 > - 
-                         < D o c N o _ C u s t L e d g E n t r y 2 > D o c N o _ C u s t L e d g E n t r y 2 < / D o c N o _ C u s t L e d g E n t r y 2 > - 
-                         < D u e D a t e _ C u s t L e d g E n t r y 2 > D u e D a t e _ C u s t L e d g E n t r y 2 < / D u e D a t e _ C u s t L e d g E n t r y 2 > - 
-                         < O r i g i n a l A m t _ C u s t L e d g E n t r y 2 > O r i g i n a l A m t _ C u s t L e d g E n t r y 2 < / O r i g i n a l A m t _ C u s t L e d g E n t r y 2 > - 
-                         < P o s t D a t e _ C u s t L e d g E n t r y 2 > P o s t D a t e _ C u s t L e d g E n t r y 2 < / P o s t D a t e _ C u s t L e d g E n t r y 2 > - 
-                         < P r i n t E n t r i e s D u e > P r i n t E n t r i e s D u e < / P r i n t E n t r i e s D u e > - 
-                         < R e m a i n A m t _ C u s t L e d g E n t r y 2 > R e m a i n A m t _ C u s t L e d g E n t r y 2 < / R e m a i n A m t _ C u s t L e d g E n t r y 2 > - 
-                         < Y o u r R e f e r e n c e _ C u s t L e d g E n t r y 2 > Y o u r R e f e r e n c e _ C u s t L e d g E n t r y 2 < / Y o u r R e f e r e n c e _ C u s t L e d g E n t r y 2 > - 
-                     < / C u s t L e d g E n t r y 2 > - 
-                     < O v e r d u e E n t r y F o o d e r > - 
-                         < O v e r d u e B a l a n c e > O v e r d u e B a l a n c e < / O v e r d u e B a l a n c e > - 
-                     < / O v e r d u e E n t r y F o o d e r > - 
-                 < / O v e r d u e V i s i b l e > - 
-             < / C u r r e n c y L o o p > - 
-             < A g i n g B a n d V i s i b l e > - 
-                 < A g i n g C u s t L e d g E n t r y / > - 
-                 < A g i n g B a n d L o o p > - 
-                     < A g i n g B a n d B u f C o l 1 A m t > A g i n g B a n d B u f C o l 1 A m t < / A g i n g B a n d B u f C o l 1 A m t > - 
-                     < A g i n g B a n d B u f C o l 2 A m t > A g i n g B a n d B u f C o l 2 A m t < / A g i n g B a n d B u f C o l 2 A m t > - 
-                     < A g i n g B a n d B u f C o l 3 A m t > A g i n g B a n d B u f C o l 3 A m t < / A g i n g B a n d B u f C o l 3 A m t > - 
-                     < A g i n g B a n d B u f C o l 4 A m t > A g i n g B a n d B u f C o l 4 A m t < / A g i n g B a n d B u f C o l 4 A m t > - 
-                     < A g i n g B a n d B u f C o l 5 A m t > A g i n g B a n d B u f C o l 5 A m t < / A g i n g B a n d B u f C o l 5 A m t > - 
-                     < A g i n g B a n d C u r r e n c y C o d e > A g i n g B a n d C u r r e n c y C o d e < / A g i n g B a n d C u r r e n c y C o d e > - 
-                     < A g i n g B a n d E n d i n g D a t e > A g i n g B a n d E n d i n g D a t e < / A g i n g B a n d E n d i n g D a t e > - 
-                     < A g i n g D a t e 1 > A g i n g D a t e 1 < / A g i n g D a t e 1 > - 
-                     < A g i n g D a t e 2 > A g i n g D a t e 2 < / A g i n g D a t e 2 > - 
-                     < A g i n g D a t e 2 1 > A g i n g D a t e 2 1 < / A g i n g D a t e 2 1 > - 
-                     < A g i n g D a t e 3 > A g i n g D a t e 3 < / A g i n g D a t e 3 > - 
-                     < A g i n g D a t e 3 1 > A g i n g D a t e 3 1 < / A g i n g D a t e 3 1 > - 
-                     < A g i n g D a t e 4 > A g i n g D a t e 4 < / A g i n g D a t e 4 > - 
-                     < A g i n g D a t e 4 1 > A g i n g D a t e 4 1 < / A g i n g D a t e 4 1 > - 
-                     < A g i n g D a t e 5 > A g i n g D a t e 5 < / A g i n g D a t e 5 > - 
-                     < A g i n g D a t e H e a d e r 1 > A g i n g D a t e H e a d e r 1 < / A g i n g D a t e H e a d e r 1 > - 
-                     < A g i n g D a t e H e a d e r 2 > A g i n g D a t e H e a d e r 2 < / A g i n g D a t e H e a d e r 2 > - 
-                     < A g i n g D a t e H e a d e r 3 > A g i n g D a t e H e a d e r 3 < / A g i n g D a t e H e a d e r 3 > - 
-                     < A g i n g D a t e H e a d e r 4 > A g i n g D a t e H e a d e r 4 < / A g i n g D a t e H e a d e r 4 > - 
-                     < b e f o r e C a p t i o n > b e f o r e C a p t i o n < / b e f o r e C a p t i o n > - 
-                 < / A g i n g B a n d L o o p > - 
-             < / A g i n g B a n d V i s i b l e > - 
-         < / I n t e g e r > - 
-         < L e t t e r T e x t > - 
-             < B o d y T e x t > B o d y T e x t < / B o d y T e x t > - 
-             < C l o s i n g T e x t > C l o s i n g T e x t < / C l o s i n g T e x t > - 
-             < G r e e t i n g T e x t > G r e e t i n g T e x t < / G r e e t i n g T e x t > - 
-         < / L e t t e r T e x t > - 
-     < / C u s t o m e r > - 
- < / N a v W o r d R e p o r t X m l P a r t > 
+<file path=customXml/itemProps1.xml><?xml version="1.0" encoding="utf-8"?>
+<ds:datastoreItem xmlns:ds="http://schemas.openxmlformats.org/officeDocument/2006/customXml" ds:itemID="{E7C543C6-AA82-4B65-95A5-2897D782B712}">
+  <ds:schemaRefs>
+    <ds:schemaRef ds:uri="urn:microsoft-dynamics-nav/reports/Customer_Statement_ARCJCO/50215/"/>
+  </ds:schemaRefs>
+</ds:datastoreItem>
 </file>
 
-<file path=customXml/itemProps1.xml><?xml version="1.0" encoding="utf-8"?>
+<file path=customXml/itemProps2.xml><?xml version="1.0" encoding="utf-8"?>
 <ds:datastoreItem xmlns:ds="http://schemas.openxmlformats.org/officeDocument/2006/customXml" ds:itemID="{9CB80131-D8C5-4FD0-8654-DF7242DD7038}">
   <ds:schemaRefs>
     <ds:schemaRef ds:uri="http://schemas.openxmlformats.org/officeDocument/2006/bibliography"/>
   </ds:schemaRefs>
 </ds:datastoreItem>
-</file>
-
-<file path=customXml/itemProps2.xml><?xml version="1.0" encoding="utf-8"?>
-<ds:datastoreItem xmlns:ds="http://schemas.openxmlformats.org/officeDocument/2006/customXml" ds:itemID="{E7C543C6-AA82-4B65-95A5-2897D782B712}">
-  <ds:schemaRefs>
-    <ds:schemaRef ds:uri="urn:microsoft-dynamics-nav/reports/Customer_Statement_ARCJCO/50215/"/>
-  </ds:schemaRefs>
-</ds:datastoreItem>
 </file>
</xml_diff>